<commit_message>
modified:   "chapter8_function/wh_\347\254\254\345\215\201\344\272\214\345\215\201\344\270\211\345\221\250\344\275\234\344\270\232.docx" 	deleted:    "chapter8_function/~$_\347\254\254\345\215\201\344\272\214\345\215\201\344\270\211\345\221\250\344\275\234\344\270\232.docx"
</commit_message>
<xml_diff>
--- a/chapter8_function/wh_第十二十三周作业.docx
+++ b/chapter8_function/wh_第十二十三周作业.docx
@@ -104,7 +104,31 @@
           <w:szCs w:val="21"/>
           <w14:ligatures w14:val="none"/>
         </w:rPr>
-        <w:t>&lt;stdio.h&gt;</w:t>
+        <w:t>&lt;</w:t>
+      </w:r>
+      <w:proofErr w:type="spellStart"/>
+      <w:r>
+        <w:rPr>
+          <w:rFonts w:ascii="Consolas" w:eastAsia="宋体" w:hAnsi="Consolas" w:cs="宋体"/>
+          <w:color w:val="CE9178"/>
+          <w:kern w:val="0"/>
+          <w:sz w:val="21"/>
+          <w:szCs w:val="21"/>
+          <w14:ligatures w14:val="none"/>
+        </w:rPr>
+        <w:t>stdio.h</w:t>
+      </w:r>
+      <w:proofErr w:type="spellEnd"/>
+      <w:r>
+        <w:rPr>
+          <w:rFonts w:ascii="Consolas" w:eastAsia="宋体" w:hAnsi="Consolas" w:cs="宋体"/>
+          <w:color w:val="CE9178"/>
+          <w:kern w:val="0"/>
+          <w:sz w:val="21"/>
+          <w:szCs w:val="21"/>
+          <w14:ligatures w14:val="none"/>
+        </w:rPr>
+        <w:t>&gt;</w:t>
       </w:r>
     </w:p>
     <w:p>
@@ -160,6 +184,7 @@
         </w:rPr>
         <w:t xml:space="preserve"> </w:t>
       </w:r>
+      <w:proofErr w:type="spellStart"/>
       <w:r>
         <w:rPr>
           <w:rFonts w:ascii="Consolas" w:eastAsia="宋体" w:hAnsi="Consolas" w:cs="宋体"/>
@@ -169,8 +194,627 @@
           <w:szCs w:val="21"/>
           <w14:ligatures w14:val="none"/>
         </w:rPr>
+        <w:t>max_common_</w:t>
+      </w:r>
+      <w:proofErr w:type="gramStart"/>
+      <w:r>
+        <w:rPr>
+          <w:rFonts w:ascii="Consolas" w:eastAsia="宋体" w:hAnsi="Consolas" w:cs="宋体"/>
+          <w:color w:val="DCDCAA"/>
+          <w:kern w:val="0"/>
+          <w:sz w:val="21"/>
+          <w:szCs w:val="21"/>
+          <w14:ligatures w14:val="none"/>
+        </w:rPr>
+        <w:t>factor</w:t>
+      </w:r>
+      <w:proofErr w:type="spellEnd"/>
+      <w:r>
+        <w:rPr>
+          <w:rFonts w:ascii="Consolas" w:eastAsia="宋体" w:hAnsi="Consolas" w:cs="宋体"/>
+          <w:color w:val="CCCCCC"/>
+          <w:kern w:val="0"/>
+          <w:sz w:val="21"/>
+          <w:szCs w:val="21"/>
+          <w14:ligatures w14:val="none"/>
+        </w:rPr>
+        <w:t>(</w:t>
+      </w:r>
+      <w:proofErr w:type="gramEnd"/>
+      <w:r>
+        <w:rPr>
+          <w:rFonts w:ascii="Consolas" w:eastAsia="宋体" w:hAnsi="Consolas" w:cs="宋体"/>
+          <w:color w:val="569CD6"/>
+          <w:kern w:val="0"/>
+          <w:sz w:val="21"/>
+          <w:szCs w:val="21"/>
+          <w14:ligatures w14:val="none"/>
+        </w:rPr>
+        <w:t>int</w:t>
+      </w:r>
+      <w:r>
+        <w:rPr>
+          <w:rFonts w:ascii="Consolas" w:eastAsia="宋体" w:hAnsi="Consolas" w:cs="宋体"/>
+          <w:color w:val="CCCCCC"/>
+          <w:kern w:val="0"/>
+          <w:sz w:val="21"/>
+          <w:szCs w:val="21"/>
+          <w14:ligatures w14:val="none"/>
+        </w:rPr>
+        <w:t xml:space="preserve"> </w:t>
+      </w:r>
+      <w:r>
+        <w:rPr>
+          <w:rFonts w:ascii="Consolas" w:eastAsia="宋体" w:hAnsi="Consolas" w:cs="宋体"/>
+          <w:color w:val="9CDCFE"/>
+          <w:kern w:val="0"/>
+          <w:sz w:val="21"/>
+          <w:szCs w:val="21"/>
+          <w14:ligatures w14:val="none"/>
+        </w:rPr>
+        <w:t>m</w:t>
+      </w:r>
+      <w:r>
+        <w:rPr>
+          <w:rFonts w:ascii="Consolas" w:eastAsia="宋体" w:hAnsi="Consolas" w:cs="宋体"/>
+          <w:color w:val="CCCCCC"/>
+          <w:kern w:val="0"/>
+          <w:sz w:val="21"/>
+          <w:szCs w:val="21"/>
+          <w14:ligatures w14:val="none"/>
+        </w:rPr>
+        <w:t xml:space="preserve">, </w:t>
+      </w:r>
+      <w:r>
+        <w:rPr>
+          <w:rFonts w:ascii="Consolas" w:eastAsia="宋体" w:hAnsi="Consolas" w:cs="宋体"/>
+          <w:color w:val="569CD6"/>
+          <w:kern w:val="0"/>
+          <w:sz w:val="21"/>
+          <w:szCs w:val="21"/>
+          <w14:ligatures w14:val="none"/>
+        </w:rPr>
+        <w:t>int</w:t>
+      </w:r>
+      <w:r>
+        <w:rPr>
+          <w:rFonts w:ascii="Consolas" w:eastAsia="宋体" w:hAnsi="Consolas" w:cs="宋体"/>
+          <w:color w:val="CCCCCC"/>
+          <w:kern w:val="0"/>
+          <w:sz w:val="21"/>
+          <w:szCs w:val="21"/>
+          <w14:ligatures w14:val="none"/>
+        </w:rPr>
+        <w:t xml:space="preserve"> </w:t>
+      </w:r>
+      <w:r>
+        <w:rPr>
+          <w:rFonts w:ascii="Consolas" w:eastAsia="宋体" w:hAnsi="Consolas" w:cs="宋体"/>
+          <w:color w:val="9CDCFE"/>
+          <w:kern w:val="0"/>
+          <w:sz w:val="21"/>
+          <w:szCs w:val="21"/>
+          <w14:ligatures w14:val="none"/>
+        </w:rPr>
+        <w:t>n</w:t>
+      </w:r>
+      <w:r>
+        <w:rPr>
+          <w:rFonts w:ascii="Consolas" w:eastAsia="宋体" w:hAnsi="Consolas" w:cs="宋体"/>
+          <w:color w:val="CCCCCC"/>
+          <w:kern w:val="0"/>
+          <w:sz w:val="21"/>
+          <w:szCs w:val="21"/>
+          <w14:ligatures w14:val="none"/>
+        </w:rPr>
+        <w:t>);</w:t>
+      </w:r>
+    </w:p>
+    <w:p>
+      <w:pPr>
+        <w:widowControl/>
+        <w:shd w:val="clear" w:color="auto" w:fill="1F1F1F"/>
+        <w:spacing w:line="285" w:lineRule="atLeast"/>
+        <w:jc w:val="left"/>
+        <w:rPr>
+          <w:rFonts w:ascii="Consolas" w:eastAsia="宋体" w:hAnsi="Consolas" w:cs="宋体"/>
+          <w:color w:val="CCCCCC"/>
+          <w:kern w:val="0"/>
+          <w:sz w:val="21"/>
+          <w:szCs w:val="21"/>
+          <w14:ligatures w14:val="none"/>
+        </w:rPr>
+      </w:pPr>
+    </w:p>
+    <w:p>
+      <w:pPr>
+        <w:widowControl/>
+        <w:shd w:val="clear" w:color="auto" w:fill="1F1F1F"/>
+        <w:spacing w:line="285" w:lineRule="atLeast"/>
+        <w:jc w:val="left"/>
+        <w:rPr>
+          <w:rFonts w:ascii="Consolas" w:eastAsia="宋体" w:hAnsi="Consolas" w:cs="宋体"/>
+          <w:color w:val="CCCCCC"/>
+          <w:kern w:val="0"/>
+          <w:sz w:val="21"/>
+          <w:szCs w:val="21"/>
+          <w14:ligatures w14:val="none"/>
+        </w:rPr>
+      </w:pPr>
+      <w:r>
+        <w:rPr>
+          <w:rFonts w:ascii="Consolas" w:eastAsia="宋体" w:hAnsi="Consolas" w:cs="宋体"/>
+          <w:color w:val="569CD6"/>
+          <w:kern w:val="0"/>
+          <w:sz w:val="21"/>
+          <w:szCs w:val="21"/>
+          <w14:ligatures w14:val="none"/>
+        </w:rPr>
+        <w:t>int</w:t>
+      </w:r>
+      <w:r>
+        <w:rPr>
+          <w:rFonts w:ascii="Consolas" w:eastAsia="宋体" w:hAnsi="Consolas" w:cs="宋体"/>
+          <w:color w:val="CCCCCC"/>
+          <w:kern w:val="0"/>
+          <w:sz w:val="21"/>
+          <w:szCs w:val="21"/>
+          <w14:ligatures w14:val="none"/>
+        </w:rPr>
+        <w:t xml:space="preserve"> </w:t>
+      </w:r>
+      <w:proofErr w:type="gramStart"/>
+      <w:r>
+        <w:rPr>
+          <w:rFonts w:ascii="Consolas" w:eastAsia="宋体" w:hAnsi="Consolas" w:cs="宋体"/>
+          <w:color w:val="DCDCAA"/>
+          <w:kern w:val="0"/>
+          <w:sz w:val="21"/>
+          <w:szCs w:val="21"/>
+          <w14:ligatures w14:val="none"/>
+        </w:rPr>
+        <w:t>main</w:t>
+      </w:r>
+      <w:r>
+        <w:rPr>
+          <w:rFonts w:ascii="Consolas" w:eastAsia="宋体" w:hAnsi="Consolas" w:cs="宋体"/>
+          <w:color w:val="CCCCCC"/>
+          <w:kern w:val="0"/>
+          <w:sz w:val="21"/>
+          <w:szCs w:val="21"/>
+          <w14:ligatures w14:val="none"/>
+        </w:rPr>
+        <w:t>(</w:t>
+      </w:r>
+      <w:proofErr w:type="gramEnd"/>
+      <w:r>
+        <w:rPr>
+          <w:rFonts w:ascii="Consolas" w:eastAsia="宋体" w:hAnsi="Consolas" w:cs="宋体"/>
+          <w:color w:val="CCCCCC"/>
+          <w:kern w:val="0"/>
+          <w:sz w:val="21"/>
+          <w:szCs w:val="21"/>
+          <w14:ligatures w14:val="none"/>
+        </w:rPr>
+        <w:t>)</w:t>
+      </w:r>
+    </w:p>
+    <w:p>
+      <w:pPr>
+        <w:widowControl/>
+        <w:shd w:val="clear" w:color="auto" w:fill="1F1F1F"/>
+        <w:spacing w:line="285" w:lineRule="atLeast"/>
+        <w:jc w:val="left"/>
+        <w:rPr>
+          <w:rFonts w:ascii="Consolas" w:eastAsia="宋体" w:hAnsi="Consolas" w:cs="宋体"/>
+          <w:color w:val="CCCCCC"/>
+          <w:kern w:val="0"/>
+          <w:sz w:val="21"/>
+          <w:szCs w:val="21"/>
+          <w14:ligatures w14:val="none"/>
+        </w:rPr>
+      </w:pPr>
+      <w:r>
+        <w:rPr>
+          <w:rFonts w:ascii="Consolas" w:eastAsia="宋体" w:hAnsi="Consolas" w:cs="宋体"/>
+          <w:color w:val="CCCCCC"/>
+          <w:kern w:val="0"/>
+          <w:sz w:val="21"/>
+          <w:szCs w:val="21"/>
+          <w14:ligatures w14:val="none"/>
+        </w:rPr>
+        <w:t>{</w:t>
+      </w:r>
+    </w:p>
+    <w:p>
+      <w:pPr>
+        <w:widowControl/>
+        <w:shd w:val="clear" w:color="auto" w:fill="1F1F1F"/>
+        <w:spacing w:line="285" w:lineRule="atLeast"/>
+        <w:jc w:val="left"/>
+        <w:rPr>
+          <w:rFonts w:ascii="Consolas" w:eastAsia="宋体" w:hAnsi="Consolas" w:cs="宋体"/>
+          <w:color w:val="CCCCCC"/>
+          <w:kern w:val="0"/>
+          <w:sz w:val="21"/>
+          <w:szCs w:val="21"/>
+          <w14:ligatures w14:val="none"/>
+        </w:rPr>
+      </w:pPr>
+      <w:r>
+        <w:rPr>
+          <w:rFonts w:ascii="Consolas" w:eastAsia="宋体" w:hAnsi="Consolas" w:cs="宋体"/>
+          <w:color w:val="CCCCCC"/>
+          <w:kern w:val="0"/>
+          <w:sz w:val="21"/>
+          <w:szCs w:val="21"/>
+          <w14:ligatures w14:val="none"/>
+        </w:rPr>
+        <w:t xml:space="preserve">  </w:t>
+      </w:r>
+      <w:r>
+        <w:rPr>
+          <w:rFonts w:ascii="Consolas" w:eastAsia="宋体" w:hAnsi="Consolas" w:cs="宋体"/>
+          <w:color w:val="569CD6"/>
+          <w:kern w:val="0"/>
+          <w:sz w:val="21"/>
+          <w:szCs w:val="21"/>
+          <w14:ligatures w14:val="none"/>
+        </w:rPr>
+        <w:t>int</w:t>
+      </w:r>
+      <w:r>
+        <w:rPr>
+          <w:rFonts w:ascii="Consolas" w:eastAsia="宋体" w:hAnsi="Consolas" w:cs="宋体"/>
+          <w:color w:val="CCCCCC"/>
+          <w:kern w:val="0"/>
+          <w:sz w:val="21"/>
+          <w:szCs w:val="21"/>
+          <w14:ligatures w14:val="none"/>
+        </w:rPr>
+        <w:t xml:space="preserve"> </w:t>
+      </w:r>
+      <w:r>
+        <w:rPr>
+          <w:rFonts w:ascii="Consolas" w:eastAsia="宋体" w:hAnsi="Consolas" w:cs="宋体"/>
+          <w:color w:val="9CDCFE"/>
+          <w:kern w:val="0"/>
+          <w:sz w:val="21"/>
+          <w:szCs w:val="21"/>
+          <w14:ligatures w14:val="none"/>
+        </w:rPr>
+        <w:t>m</w:t>
+      </w:r>
+      <w:r>
+        <w:rPr>
+          <w:rFonts w:ascii="Consolas" w:eastAsia="宋体" w:hAnsi="Consolas" w:cs="宋体"/>
+          <w:color w:val="CCCCCC"/>
+          <w:kern w:val="0"/>
+          <w:sz w:val="21"/>
+          <w:szCs w:val="21"/>
+          <w14:ligatures w14:val="none"/>
+        </w:rPr>
+        <w:t xml:space="preserve"> </w:t>
+      </w:r>
+      <w:r>
+        <w:rPr>
+          <w:rFonts w:ascii="Consolas" w:eastAsia="宋体" w:hAnsi="Consolas" w:cs="宋体"/>
+          <w:color w:val="D4D4D4"/>
+          <w:kern w:val="0"/>
+          <w:sz w:val="21"/>
+          <w:szCs w:val="21"/>
+          <w14:ligatures w14:val="none"/>
+        </w:rPr>
+        <w:t>=</w:t>
+      </w:r>
+      <w:r>
+        <w:rPr>
+          <w:rFonts w:ascii="Consolas" w:eastAsia="宋体" w:hAnsi="Consolas" w:cs="宋体"/>
+          <w:color w:val="CCCCCC"/>
+          <w:kern w:val="0"/>
+          <w:sz w:val="21"/>
+          <w:szCs w:val="21"/>
+          <w14:ligatures w14:val="none"/>
+        </w:rPr>
+        <w:t xml:space="preserve"> </w:t>
+      </w:r>
+      <w:r>
+        <w:rPr>
+          <w:rFonts w:ascii="Consolas" w:eastAsia="宋体" w:hAnsi="Consolas" w:cs="宋体"/>
+          <w:color w:val="B5CEA8"/>
+          <w:kern w:val="0"/>
+          <w:sz w:val="21"/>
+          <w:szCs w:val="21"/>
+          <w14:ligatures w14:val="none"/>
+        </w:rPr>
+        <w:t>12</w:t>
+      </w:r>
+      <w:r>
+        <w:rPr>
+          <w:rFonts w:ascii="Consolas" w:eastAsia="宋体" w:hAnsi="Consolas" w:cs="宋体"/>
+          <w:color w:val="CCCCCC"/>
+          <w:kern w:val="0"/>
+          <w:sz w:val="21"/>
+          <w:szCs w:val="21"/>
+          <w14:ligatures w14:val="none"/>
+        </w:rPr>
+        <w:t xml:space="preserve">, </w:t>
+      </w:r>
+      <w:r>
+        <w:rPr>
+          <w:rFonts w:ascii="Consolas" w:eastAsia="宋体" w:hAnsi="Consolas" w:cs="宋体"/>
+          <w:color w:val="9CDCFE"/>
+          <w:kern w:val="0"/>
+          <w:sz w:val="21"/>
+          <w:szCs w:val="21"/>
+          <w14:ligatures w14:val="none"/>
+        </w:rPr>
+        <w:t>n</w:t>
+      </w:r>
+      <w:r>
+        <w:rPr>
+          <w:rFonts w:ascii="Consolas" w:eastAsia="宋体" w:hAnsi="Consolas" w:cs="宋体"/>
+          <w:color w:val="CCCCCC"/>
+          <w:kern w:val="0"/>
+          <w:sz w:val="21"/>
+          <w:szCs w:val="21"/>
+          <w14:ligatures w14:val="none"/>
+        </w:rPr>
+        <w:t xml:space="preserve"> </w:t>
+      </w:r>
+      <w:r>
+        <w:rPr>
+          <w:rFonts w:ascii="Consolas" w:eastAsia="宋体" w:hAnsi="Consolas" w:cs="宋体"/>
+          <w:color w:val="D4D4D4"/>
+          <w:kern w:val="0"/>
+          <w:sz w:val="21"/>
+          <w:szCs w:val="21"/>
+          <w14:ligatures w14:val="none"/>
+        </w:rPr>
+        <w:t>=</w:t>
+      </w:r>
+      <w:r>
+        <w:rPr>
+          <w:rFonts w:ascii="Consolas" w:eastAsia="宋体" w:hAnsi="Consolas" w:cs="宋体"/>
+          <w:color w:val="CCCCCC"/>
+          <w:kern w:val="0"/>
+          <w:sz w:val="21"/>
+          <w:szCs w:val="21"/>
+          <w14:ligatures w14:val="none"/>
+        </w:rPr>
+        <w:t xml:space="preserve"> </w:t>
+      </w:r>
+      <w:r>
+        <w:rPr>
+          <w:rFonts w:ascii="Consolas" w:eastAsia="宋体" w:hAnsi="Consolas" w:cs="宋体"/>
+          <w:color w:val="B5CEA8"/>
+          <w:kern w:val="0"/>
+          <w:sz w:val="21"/>
+          <w:szCs w:val="21"/>
+          <w14:ligatures w14:val="none"/>
+        </w:rPr>
+        <w:t>18</w:t>
+      </w:r>
+      <w:r>
+        <w:rPr>
+          <w:rFonts w:ascii="Consolas" w:eastAsia="宋体" w:hAnsi="Consolas" w:cs="宋体"/>
+          <w:color w:val="CCCCCC"/>
+          <w:kern w:val="0"/>
+          <w:sz w:val="21"/>
+          <w:szCs w:val="21"/>
+          <w14:ligatures w14:val="none"/>
+        </w:rPr>
+        <w:t>;</w:t>
+      </w:r>
+    </w:p>
+    <w:p>
+      <w:pPr>
+        <w:widowControl/>
+        <w:shd w:val="clear" w:color="auto" w:fill="1F1F1F"/>
+        <w:spacing w:line="285" w:lineRule="atLeast"/>
+        <w:jc w:val="left"/>
+        <w:rPr>
+          <w:rFonts w:ascii="Consolas" w:eastAsia="宋体" w:hAnsi="Consolas" w:cs="宋体"/>
+          <w:color w:val="CCCCCC"/>
+          <w:kern w:val="0"/>
+          <w:sz w:val="21"/>
+          <w:szCs w:val="21"/>
+          <w14:ligatures w14:val="none"/>
+        </w:rPr>
+      </w:pPr>
+      <w:r>
+        <w:rPr>
+          <w:rFonts w:ascii="Consolas" w:eastAsia="宋体" w:hAnsi="Consolas" w:cs="宋体"/>
+          <w:color w:val="CCCCCC"/>
+          <w:kern w:val="0"/>
+          <w:sz w:val="21"/>
+          <w:szCs w:val="21"/>
+          <w14:ligatures w14:val="none"/>
+        </w:rPr>
+        <w:t xml:space="preserve">  </w:t>
+      </w:r>
+      <w:proofErr w:type="spellStart"/>
+      <w:proofErr w:type="gramStart"/>
+      <w:r>
+        <w:rPr>
+          <w:rFonts w:ascii="Consolas" w:eastAsia="宋体" w:hAnsi="Consolas" w:cs="宋体"/>
+          <w:color w:val="DCDCAA"/>
+          <w:kern w:val="0"/>
+          <w:sz w:val="21"/>
+          <w:szCs w:val="21"/>
+          <w14:ligatures w14:val="none"/>
+        </w:rPr>
+        <w:t>printf</w:t>
+      </w:r>
+      <w:proofErr w:type="spellEnd"/>
+      <w:r>
+        <w:rPr>
+          <w:rFonts w:ascii="Consolas" w:eastAsia="宋体" w:hAnsi="Consolas" w:cs="宋体"/>
+          <w:color w:val="CCCCCC"/>
+          <w:kern w:val="0"/>
+          <w:sz w:val="21"/>
+          <w:szCs w:val="21"/>
+          <w14:ligatures w14:val="none"/>
+        </w:rPr>
+        <w:t>(</w:t>
+      </w:r>
+      <w:proofErr w:type="gramEnd"/>
+      <w:r>
+        <w:rPr>
+          <w:rFonts w:ascii="Consolas" w:eastAsia="宋体" w:hAnsi="Consolas" w:cs="宋体"/>
+          <w:color w:val="CE9178"/>
+          <w:kern w:val="0"/>
+          <w:sz w:val="21"/>
+          <w:szCs w:val="21"/>
+          <w14:ligatures w14:val="none"/>
+        </w:rPr>
+        <w:t xml:space="preserve">"The max common factor of </w:t>
+      </w:r>
+      <w:r>
+        <w:rPr>
+          <w:rFonts w:ascii="Consolas" w:eastAsia="宋体" w:hAnsi="Consolas" w:cs="宋体"/>
+          <w:color w:val="9CDCFE"/>
+          <w:kern w:val="0"/>
+          <w:sz w:val="21"/>
+          <w:szCs w:val="21"/>
+          <w14:ligatures w14:val="none"/>
+        </w:rPr>
+        <w:t>%d</w:t>
+      </w:r>
+      <w:r>
+        <w:rPr>
+          <w:rFonts w:ascii="Consolas" w:eastAsia="宋体" w:hAnsi="Consolas" w:cs="宋体"/>
+          <w:color w:val="CE9178"/>
+          <w:kern w:val="0"/>
+          <w:sz w:val="21"/>
+          <w:szCs w:val="21"/>
+          <w14:ligatures w14:val="none"/>
+        </w:rPr>
+        <w:t xml:space="preserve"> and </w:t>
+      </w:r>
+      <w:r>
+        <w:rPr>
+          <w:rFonts w:ascii="Consolas" w:eastAsia="宋体" w:hAnsi="Consolas" w:cs="宋体"/>
+          <w:color w:val="9CDCFE"/>
+          <w:kern w:val="0"/>
+          <w:sz w:val="21"/>
+          <w:szCs w:val="21"/>
+          <w14:ligatures w14:val="none"/>
+        </w:rPr>
+        <w:t>%d</w:t>
+      </w:r>
+      <w:r>
+        <w:rPr>
+          <w:rFonts w:ascii="Consolas" w:eastAsia="宋体" w:hAnsi="Consolas" w:cs="宋体"/>
+          <w:color w:val="CE9178"/>
+          <w:kern w:val="0"/>
+          <w:sz w:val="21"/>
+          <w:szCs w:val="21"/>
+          <w14:ligatures w14:val="none"/>
+        </w:rPr>
+        <w:t xml:space="preserve"> is </w:t>
+      </w:r>
+      <w:r>
+        <w:rPr>
+          <w:rFonts w:ascii="Consolas" w:eastAsia="宋体" w:hAnsi="Consolas" w:cs="宋体"/>
+          <w:color w:val="9CDCFE"/>
+          <w:kern w:val="0"/>
+          <w:sz w:val="21"/>
+          <w:szCs w:val="21"/>
+          <w14:ligatures w14:val="none"/>
+        </w:rPr>
+        <w:t>%d</w:t>
+      </w:r>
+      <w:r>
+        <w:rPr>
+          <w:rFonts w:ascii="Consolas" w:eastAsia="宋体" w:hAnsi="Consolas" w:cs="宋体"/>
+          <w:color w:val="D7BA7D"/>
+          <w:kern w:val="0"/>
+          <w:sz w:val="21"/>
+          <w:szCs w:val="21"/>
+          <w14:ligatures w14:val="none"/>
+        </w:rPr>
+        <w:t>\n</w:t>
+      </w:r>
+      <w:r>
+        <w:rPr>
+          <w:rFonts w:ascii="Consolas" w:eastAsia="宋体" w:hAnsi="Consolas" w:cs="宋体"/>
+          <w:color w:val="CE9178"/>
+          <w:kern w:val="0"/>
+          <w:sz w:val="21"/>
+          <w:szCs w:val="21"/>
+          <w14:ligatures w14:val="none"/>
+        </w:rPr>
+        <w:t>"</w:t>
+      </w:r>
+      <w:r>
+        <w:rPr>
+          <w:rFonts w:ascii="Consolas" w:eastAsia="宋体" w:hAnsi="Consolas" w:cs="宋体"/>
+          <w:color w:val="CCCCCC"/>
+          <w:kern w:val="0"/>
+          <w:sz w:val="21"/>
+          <w:szCs w:val="21"/>
+          <w14:ligatures w14:val="none"/>
+        </w:rPr>
+        <w:t xml:space="preserve">, </w:t>
+      </w:r>
+      <w:r>
+        <w:rPr>
+          <w:rFonts w:ascii="Consolas" w:eastAsia="宋体" w:hAnsi="Consolas" w:cs="宋体"/>
+          <w:color w:val="9CDCFE"/>
+          <w:kern w:val="0"/>
+          <w:sz w:val="21"/>
+          <w:szCs w:val="21"/>
+          <w14:ligatures w14:val="none"/>
+        </w:rPr>
+        <w:t>m</w:t>
+      </w:r>
+      <w:r>
+        <w:rPr>
+          <w:rFonts w:ascii="Consolas" w:eastAsia="宋体" w:hAnsi="Consolas" w:cs="宋体"/>
+          <w:color w:val="CCCCCC"/>
+          <w:kern w:val="0"/>
+          <w:sz w:val="21"/>
+          <w:szCs w:val="21"/>
+          <w14:ligatures w14:val="none"/>
+        </w:rPr>
+        <w:t xml:space="preserve">, </w:t>
+      </w:r>
+      <w:r>
+        <w:rPr>
+          <w:rFonts w:ascii="Consolas" w:eastAsia="宋体" w:hAnsi="Consolas" w:cs="宋体"/>
+          <w:color w:val="9CDCFE"/>
+          <w:kern w:val="0"/>
+          <w:sz w:val="21"/>
+          <w:szCs w:val="21"/>
+          <w14:ligatures w14:val="none"/>
+        </w:rPr>
+        <w:t>n</w:t>
+      </w:r>
+      <w:r>
+        <w:rPr>
+          <w:rFonts w:ascii="Consolas" w:eastAsia="宋体" w:hAnsi="Consolas" w:cs="宋体"/>
+          <w:color w:val="CCCCCC"/>
+          <w:kern w:val="0"/>
+          <w:sz w:val="21"/>
+          <w:szCs w:val="21"/>
+          <w14:ligatures w14:val="none"/>
+        </w:rPr>
+        <w:t xml:space="preserve">, </w:t>
+      </w:r>
+      <w:proofErr w:type="spellStart"/>
+      <w:r>
+        <w:rPr>
+          <w:rFonts w:ascii="Consolas" w:eastAsia="宋体" w:hAnsi="Consolas" w:cs="宋体"/>
+          <w:color w:val="DCDCAA"/>
+          <w:kern w:val="0"/>
+          <w:sz w:val="21"/>
+          <w:szCs w:val="21"/>
+          <w14:ligatures w14:val="none"/>
+        </w:rPr>
         <w:t>max_common_factor</w:t>
       </w:r>
+      <w:proofErr w:type="spellEnd"/>
       <w:r>
         <w:rPr>
           <w:rFonts w:ascii="Consolas" w:eastAsia="宋体" w:hAnsi="Consolas" w:cs="宋体"/>
@@ -185,6 +829,180 @@
       <w:r>
         <w:rPr>
           <w:rFonts w:ascii="Consolas" w:eastAsia="宋体" w:hAnsi="Consolas" w:cs="宋体"/>
+          <w:color w:val="9CDCFE"/>
+          <w:kern w:val="0"/>
+          <w:sz w:val="21"/>
+          <w:szCs w:val="21"/>
+          <w14:ligatures w14:val="none"/>
+        </w:rPr>
+        <w:t>m</w:t>
+      </w:r>
+      <w:r>
+        <w:rPr>
+          <w:rFonts w:ascii="Consolas" w:eastAsia="宋体" w:hAnsi="Consolas" w:cs="宋体"/>
+          <w:color w:val="CCCCCC"/>
+          <w:kern w:val="0"/>
+          <w:sz w:val="21"/>
+          <w:szCs w:val="21"/>
+          <w14:ligatures w14:val="none"/>
+        </w:rPr>
+        <w:t xml:space="preserve">, </w:t>
+      </w:r>
+      <w:r>
+        <w:rPr>
+          <w:rFonts w:ascii="Consolas" w:eastAsia="宋体" w:hAnsi="Consolas" w:cs="宋体"/>
+          <w:color w:val="9CDCFE"/>
+          <w:kern w:val="0"/>
+          <w:sz w:val="21"/>
+          <w:szCs w:val="21"/>
+          <w14:ligatures w14:val="none"/>
+        </w:rPr>
+        <w:t>n</w:t>
+      </w:r>
+      <w:r>
+        <w:rPr>
+          <w:rFonts w:ascii="Consolas" w:eastAsia="宋体" w:hAnsi="Consolas" w:cs="宋体"/>
+          <w:color w:val="CCCCCC"/>
+          <w:kern w:val="0"/>
+          <w:sz w:val="21"/>
+          <w:szCs w:val="21"/>
+          <w14:ligatures w14:val="none"/>
+        </w:rPr>
+        <w:t>));</w:t>
+      </w:r>
+    </w:p>
+    <w:p>
+      <w:pPr>
+        <w:widowControl/>
+        <w:shd w:val="clear" w:color="auto" w:fill="1F1F1F"/>
+        <w:spacing w:line="285" w:lineRule="atLeast"/>
+        <w:jc w:val="left"/>
+        <w:rPr>
+          <w:rFonts w:ascii="Consolas" w:eastAsia="宋体" w:hAnsi="Consolas" w:cs="宋体"/>
+          <w:color w:val="CCCCCC"/>
+          <w:kern w:val="0"/>
+          <w:sz w:val="21"/>
+          <w:szCs w:val="21"/>
+          <w14:ligatures w14:val="none"/>
+        </w:rPr>
+      </w:pPr>
+      <w:r>
+        <w:rPr>
+          <w:rFonts w:ascii="Consolas" w:eastAsia="宋体" w:hAnsi="Consolas" w:cs="宋体"/>
+          <w:color w:val="CCCCCC"/>
+          <w:kern w:val="0"/>
+          <w:sz w:val="21"/>
+          <w:szCs w:val="21"/>
+          <w14:ligatures w14:val="none"/>
+        </w:rPr>
+        <w:t xml:space="preserve">  </w:t>
+      </w:r>
+      <w:r>
+        <w:rPr>
+          <w:rFonts w:ascii="Consolas" w:eastAsia="宋体" w:hAnsi="Consolas" w:cs="宋体"/>
+          <w:color w:val="C586C0"/>
+          <w:kern w:val="0"/>
+          <w:sz w:val="21"/>
+          <w:szCs w:val="21"/>
+          <w14:ligatures w14:val="none"/>
+        </w:rPr>
+        <w:t>return</w:t>
+      </w:r>
+      <w:r>
+        <w:rPr>
+          <w:rFonts w:ascii="Consolas" w:eastAsia="宋体" w:hAnsi="Consolas" w:cs="宋体"/>
+          <w:color w:val="CCCCCC"/>
+          <w:kern w:val="0"/>
+          <w:sz w:val="21"/>
+          <w:szCs w:val="21"/>
+          <w14:ligatures w14:val="none"/>
+        </w:rPr>
+        <w:t xml:space="preserve"> </w:t>
+      </w:r>
+      <w:r>
+        <w:rPr>
+          <w:rFonts w:ascii="Consolas" w:eastAsia="宋体" w:hAnsi="Consolas" w:cs="宋体"/>
+          <w:color w:val="B5CEA8"/>
+          <w:kern w:val="0"/>
+          <w:sz w:val="21"/>
+          <w:szCs w:val="21"/>
+          <w14:ligatures w14:val="none"/>
+        </w:rPr>
+        <w:t>0</w:t>
+      </w:r>
+      <w:r>
+        <w:rPr>
+          <w:rFonts w:ascii="Consolas" w:eastAsia="宋体" w:hAnsi="Consolas" w:cs="宋体"/>
+          <w:color w:val="CCCCCC"/>
+          <w:kern w:val="0"/>
+          <w:sz w:val="21"/>
+          <w:szCs w:val="21"/>
+          <w14:ligatures w14:val="none"/>
+        </w:rPr>
+        <w:t>;</w:t>
+      </w:r>
+    </w:p>
+    <w:p>
+      <w:pPr>
+        <w:widowControl/>
+        <w:shd w:val="clear" w:color="auto" w:fill="1F1F1F"/>
+        <w:spacing w:line="285" w:lineRule="atLeast"/>
+        <w:jc w:val="left"/>
+        <w:rPr>
+          <w:rFonts w:ascii="Consolas" w:eastAsia="宋体" w:hAnsi="Consolas" w:cs="宋体"/>
+          <w:color w:val="CCCCCC"/>
+          <w:kern w:val="0"/>
+          <w:sz w:val="21"/>
+          <w:szCs w:val="21"/>
+          <w14:ligatures w14:val="none"/>
+        </w:rPr>
+      </w:pPr>
+      <w:r>
+        <w:rPr>
+          <w:rFonts w:ascii="Consolas" w:eastAsia="宋体" w:hAnsi="Consolas" w:cs="宋体"/>
+          <w:color w:val="CCCCCC"/>
+          <w:kern w:val="0"/>
+          <w:sz w:val="21"/>
+          <w:szCs w:val="21"/>
+          <w14:ligatures w14:val="none"/>
+        </w:rPr>
+        <w:t>}</w:t>
+      </w:r>
+    </w:p>
+    <w:p>
+      <w:pPr>
+        <w:widowControl/>
+        <w:shd w:val="clear" w:color="auto" w:fill="1F1F1F"/>
+        <w:spacing w:line="285" w:lineRule="atLeast"/>
+        <w:jc w:val="left"/>
+        <w:rPr>
+          <w:rFonts w:ascii="Consolas" w:eastAsia="宋体" w:hAnsi="Consolas" w:cs="宋体"/>
+          <w:color w:val="CCCCCC"/>
+          <w:kern w:val="0"/>
+          <w:sz w:val="21"/>
+          <w:szCs w:val="21"/>
+          <w14:ligatures w14:val="none"/>
+        </w:rPr>
+      </w:pPr>
+    </w:p>
+    <w:p>
+      <w:pPr>
+        <w:widowControl/>
+        <w:shd w:val="clear" w:color="auto" w:fill="1F1F1F"/>
+        <w:spacing w:line="285" w:lineRule="atLeast"/>
+        <w:jc w:val="left"/>
+        <w:rPr>
+          <w:rFonts w:ascii="Consolas" w:eastAsia="宋体" w:hAnsi="Consolas" w:cs="宋体"/>
+          <w:color w:val="CCCCCC"/>
+          <w:kern w:val="0"/>
+          <w:sz w:val="21"/>
+          <w:szCs w:val="21"/>
+          <w14:ligatures w14:val="none"/>
+        </w:rPr>
+      </w:pPr>
+      <w:r>
+        <w:rPr>
+          <w:rFonts w:ascii="Consolas" w:eastAsia="宋体" w:hAnsi="Consolas" w:cs="宋体"/>
           <w:color w:val="569CD6"/>
           <w:kern w:val="0"/>
           <w:sz w:val="21"/>
@@ -204,6 +1022,65 @@
         </w:rPr>
         <w:t xml:space="preserve"> </w:t>
       </w:r>
+      <w:proofErr w:type="spellStart"/>
+      <w:r>
+        <w:rPr>
+          <w:rFonts w:ascii="Consolas" w:eastAsia="宋体" w:hAnsi="Consolas" w:cs="宋体"/>
+          <w:color w:val="DCDCAA"/>
+          <w:kern w:val="0"/>
+          <w:sz w:val="21"/>
+          <w:szCs w:val="21"/>
+          <w14:ligatures w14:val="none"/>
+        </w:rPr>
+        <w:t>max_common_</w:t>
+      </w:r>
+      <w:proofErr w:type="gramStart"/>
+      <w:r>
+        <w:rPr>
+          <w:rFonts w:ascii="Consolas" w:eastAsia="宋体" w:hAnsi="Consolas" w:cs="宋体"/>
+          <w:color w:val="DCDCAA"/>
+          <w:kern w:val="0"/>
+          <w:sz w:val="21"/>
+          <w:szCs w:val="21"/>
+          <w14:ligatures w14:val="none"/>
+        </w:rPr>
+        <w:t>factor</w:t>
+      </w:r>
+      <w:proofErr w:type="spellEnd"/>
+      <w:r>
+        <w:rPr>
+          <w:rFonts w:ascii="Consolas" w:eastAsia="宋体" w:hAnsi="Consolas" w:cs="宋体"/>
+          <w:color w:val="CCCCCC"/>
+          <w:kern w:val="0"/>
+          <w:sz w:val="21"/>
+          <w:szCs w:val="21"/>
+          <w14:ligatures w14:val="none"/>
+        </w:rPr>
+        <w:t>(</w:t>
+      </w:r>
+      <w:proofErr w:type="gramEnd"/>
+      <w:r>
+        <w:rPr>
+          <w:rFonts w:ascii="Consolas" w:eastAsia="宋体" w:hAnsi="Consolas" w:cs="宋体"/>
+          <w:color w:val="569CD6"/>
+          <w:kern w:val="0"/>
+          <w:sz w:val="21"/>
+          <w:szCs w:val="21"/>
+          <w14:ligatures w14:val="none"/>
+        </w:rPr>
+        <w:t>int</w:t>
+      </w:r>
+      <w:r>
+        <w:rPr>
+          <w:rFonts w:ascii="Consolas" w:eastAsia="宋体" w:hAnsi="Consolas" w:cs="宋体"/>
+          <w:color w:val="CCCCCC"/>
+          <w:kern w:val="0"/>
+          <w:sz w:val="21"/>
+          <w:szCs w:val="21"/>
+          <w14:ligatures w14:val="none"/>
+        </w:rPr>
+        <w:t xml:space="preserve"> </w:t>
+      </w:r>
       <w:r>
         <w:rPr>
           <w:rFonts w:ascii="Consolas" w:eastAsia="宋体" w:hAnsi="Consolas" w:cs="宋体"/>
@@ -268,40 +1145,62 @@
           <w:szCs w:val="21"/>
           <w14:ligatures w14:val="none"/>
         </w:rPr>
-        <w:t>);</w:t>
-      </w:r>
-    </w:p>
-    <w:p>
-      <w:pPr>
-        <w:widowControl/>
-        <w:shd w:val="clear" w:color="auto" w:fill="1F1F1F"/>
-        <w:spacing w:line="285" w:lineRule="atLeast"/>
-        <w:jc w:val="left"/>
-        <w:rPr>
-          <w:rFonts w:ascii="Consolas" w:eastAsia="宋体" w:hAnsi="Consolas" w:cs="宋体"/>
-          <w:color w:val="CCCCCC"/>
-          <w:kern w:val="0"/>
-          <w:sz w:val="21"/>
-          <w:szCs w:val="21"/>
-          <w14:ligatures w14:val="none"/>
-        </w:rPr>
-      </w:pPr>
-    </w:p>
-    <w:p>
-      <w:pPr>
-        <w:widowControl/>
-        <w:shd w:val="clear" w:color="auto" w:fill="1F1F1F"/>
-        <w:spacing w:line="285" w:lineRule="atLeast"/>
-        <w:jc w:val="left"/>
-        <w:rPr>
-          <w:rFonts w:ascii="Consolas" w:eastAsia="宋体" w:hAnsi="Consolas" w:cs="宋体"/>
-          <w:color w:val="CCCCCC"/>
-          <w:kern w:val="0"/>
-          <w:sz w:val="21"/>
-          <w:szCs w:val="21"/>
-          <w14:ligatures w14:val="none"/>
-        </w:rPr>
-      </w:pPr>
+        <w:t>)</w:t>
+      </w:r>
+    </w:p>
+    <w:p>
+      <w:pPr>
+        <w:widowControl/>
+        <w:shd w:val="clear" w:color="auto" w:fill="1F1F1F"/>
+        <w:spacing w:line="285" w:lineRule="atLeast"/>
+        <w:jc w:val="left"/>
+        <w:rPr>
+          <w:rFonts w:ascii="Consolas" w:eastAsia="宋体" w:hAnsi="Consolas" w:cs="宋体"/>
+          <w:color w:val="CCCCCC"/>
+          <w:kern w:val="0"/>
+          <w:sz w:val="21"/>
+          <w:szCs w:val="21"/>
+          <w14:ligatures w14:val="none"/>
+        </w:rPr>
+      </w:pPr>
+      <w:r>
+        <w:rPr>
+          <w:rFonts w:ascii="Consolas" w:eastAsia="宋体" w:hAnsi="Consolas" w:cs="宋体"/>
+          <w:color w:val="CCCCCC"/>
+          <w:kern w:val="0"/>
+          <w:sz w:val="21"/>
+          <w:szCs w:val="21"/>
+          <w14:ligatures w14:val="none"/>
+        </w:rPr>
+        <w:t>{</w:t>
+      </w:r>
+    </w:p>
+    <w:p>
+      <w:pPr>
+        <w:widowControl/>
+        <w:shd w:val="clear" w:color="auto" w:fill="1F1F1F"/>
+        <w:spacing w:line="285" w:lineRule="atLeast"/>
+        <w:jc w:val="left"/>
+        <w:rPr>
+          <w:rFonts w:ascii="Consolas" w:eastAsia="宋体" w:hAnsi="Consolas" w:cs="宋体"/>
+          <w:color w:val="CCCCCC"/>
+          <w:kern w:val="0"/>
+          <w:sz w:val="21"/>
+          <w:szCs w:val="21"/>
+          <w14:ligatures w14:val="none"/>
+        </w:rPr>
+      </w:pPr>
+      <w:r>
+        <w:rPr>
+          <w:rFonts w:ascii="Consolas" w:eastAsia="宋体" w:hAnsi="Consolas" w:cs="宋体"/>
+          <w:color w:val="CCCCCC"/>
+          <w:kern w:val="0"/>
+          <w:sz w:val="21"/>
+          <w:szCs w:val="21"/>
+          <w14:ligatures w14:val="none"/>
+        </w:rPr>
+        <w:t xml:space="preserve">  </w:t>
+      </w:r>
       <w:r>
         <w:rPr>
           <w:rFonts w:ascii="Consolas" w:eastAsia="宋体" w:hAnsi="Consolas" w:cs="宋体"/>
@@ -327,51 +1226,24 @@
       <w:r>
         <w:rPr>
           <w:rFonts w:ascii="Consolas" w:eastAsia="宋体" w:hAnsi="Consolas" w:cs="宋体"/>
-          <w:color w:val="DCDCAA"/>
-          <w:kern w:val="0"/>
-          <w:sz w:val="21"/>
-          <w:szCs w:val="21"/>
-          <w14:ligatures w14:val="none"/>
-        </w:rPr>
-        <w:t>main</w:t>
-      </w:r>
-      <w:r>
-        <w:rPr>
-          <w:rFonts w:ascii="Consolas" w:eastAsia="宋体" w:hAnsi="Consolas" w:cs="宋体"/>
-          <w:color w:val="CCCCCC"/>
-          <w:kern w:val="0"/>
-          <w:sz w:val="21"/>
-          <w:szCs w:val="21"/>
-          <w14:ligatures w14:val="none"/>
-        </w:rPr>
-        <w:t>()</w:t>
-      </w:r>
-    </w:p>
-    <w:p>
-      <w:pPr>
-        <w:widowControl/>
-        <w:shd w:val="clear" w:color="auto" w:fill="1F1F1F"/>
-        <w:spacing w:line="285" w:lineRule="atLeast"/>
-        <w:jc w:val="left"/>
-        <w:rPr>
-          <w:rFonts w:ascii="Consolas" w:eastAsia="宋体" w:hAnsi="Consolas" w:cs="宋体"/>
-          <w:color w:val="CCCCCC"/>
-          <w:kern w:val="0"/>
-          <w:sz w:val="21"/>
-          <w:szCs w:val="21"/>
-          <w14:ligatures w14:val="none"/>
-        </w:rPr>
-      </w:pPr>
-      <w:r>
-        <w:rPr>
-          <w:rFonts w:ascii="Consolas" w:eastAsia="宋体" w:hAnsi="Consolas" w:cs="宋体"/>
-          <w:color w:val="CCCCCC"/>
-          <w:kern w:val="0"/>
-          <w:sz w:val="21"/>
-          <w:szCs w:val="21"/>
-          <w14:ligatures w14:val="none"/>
-        </w:rPr>
-        <w:t>{</w:t>
+          <w:color w:val="9CDCFE"/>
+          <w:kern w:val="0"/>
+          <w:sz w:val="21"/>
+          <w:szCs w:val="21"/>
+          <w14:ligatures w14:val="none"/>
+        </w:rPr>
+        <w:t>temp</w:t>
+      </w:r>
+      <w:r>
+        <w:rPr>
+          <w:rFonts w:ascii="Consolas" w:eastAsia="宋体" w:hAnsi="Consolas" w:cs="宋体"/>
+          <w:color w:val="CCCCCC"/>
+          <w:kern w:val="0"/>
+          <w:sz w:val="21"/>
+          <w:szCs w:val="21"/>
+          <w14:ligatures w14:val="none"/>
+        </w:rPr>
+        <w:t>;</w:t>
       </w:r>
     </w:p>
     <w:p>
@@ -403,35 +1275,36 @@
       <w:r>
         <w:rPr>
           <w:rFonts w:ascii="Consolas" w:eastAsia="宋体" w:hAnsi="Consolas" w:cs="宋体"/>
-          <w:color w:val="569CD6"/>
-          <w:kern w:val="0"/>
-          <w:sz w:val="21"/>
-          <w:szCs w:val="21"/>
-          <w14:ligatures w14:val="none"/>
-        </w:rPr>
-        <w:t>int</w:t>
-      </w:r>
-      <w:r>
-        <w:rPr>
-          <w:rFonts w:ascii="Consolas" w:eastAsia="宋体" w:hAnsi="Consolas" w:cs="宋体"/>
-          <w:color w:val="CCCCCC"/>
-          <w:kern w:val="0"/>
-          <w:sz w:val="21"/>
-          <w:szCs w:val="21"/>
-          <w14:ligatures w14:val="none"/>
-        </w:rPr>
-        <w:t xml:space="preserve"> </w:t>
-      </w:r>
-      <w:r>
-        <w:rPr>
-          <w:rFonts w:ascii="Consolas" w:eastAsia="宋体" w:hAnsi="Consolas" w:cs="宋体"/>
-          <w:color w:val="9CDCFE"/>
-          <w:kern w:val="0"/>
-          <w:sz w:val="21"/>
-          <w:szCs w:val="21"/>
-          <w14:ligatures w14:val="none"/>
-        </w:rPr>
-        <w:t>m</w:t>
+          <w:color w:val="C586C0"/>
+          <w:kern w:val="0"/>
+          <w:sz w:val="21"/>
+          <w:szCs w:val="21"/>
+          <w14:ligatures w14:val="none"/>
+        </w:rPr>
+        <w:t>while</w:t>
+      </w:r>
+      <w:r>
+        <w:rPr>
+          <w:rFonts w:ascii="Consolas" w:eastAsia="宋体" w:hAnsi="Consolas" w:cs="宋体"/>
+          <w:color w:val="CCCCCC"/>
+          <w:kern w:val="0"/>
+          <w:sz w:val="21"/>
+          <w:szCs w:val="21"/>
+          <w14:ligatures w14:val="none"/>
+        </w:rPr>
+        <w:t xml:space="preserve"> (</w:t>
+      </w:r>
+      <w:proofErr w:type="gramStart"/>
+      <w:r>
+        <w:rPr>
+          <w:rFonts w:ascii="Consolas" w:eastAsia="宋体" w:hAnsi="Consolas" w:cs="宋体"/>
+          <w:color w:val="9CDCFE"/>
+          <w:kern w:val="0"/>
+          <w:sz w:val="21"/>
+          <w:szCs w:val="21"/>
+          <w14:ligatures w14:val="none"/>
+        </w:rPr>
+        <w:t>n</w:t>
       </w:r>
       <w:r>
         <w:rPr>
@@ -453,806 +1326,19 @@
           <w:szCs w:val="21"/>
           <w14:ligatures w14:val="none"/>
         </w:rPr>
+        <w:t>!</w:t>
+      </w:r>
+      <w:proofErr w:type="gramEnd"/>
+      <w:r>
+        <w:rPr>
+          <w:rFonts w:ascii="Consolas" w:eastAsia="宋体" w:hAnsi="Consolas" w:cs="宋体"/>
+          <w:color w:val="D4D4D4"/>
+          <w:kern w:val="0"/>
+          <w:sz w:val="21"/>
+          <w:szCs w:val="21"/>
+          <w14:ligatures w14:val="none"/>
+        </w:rPr>
         <w:t>=</w:t>
-      </w:r>
-      <w:r>
-        <w:rPr>
-          <w:rFonts w:ascii="Consolas" w:eastAsia="宋体" w:hAnsi="Consolas" w:cs="宋体"/>
-          <w:color w:val="CCCCCC"/>
-          <w:kern w:val="0"/>
-          <w:sz w:val="21"/>
-          <w:szCs w:val="21"/>
-          <w14:ligatures w14:val="none"/>
-        </w:rPr>
-        <w:t xml:space="preserve"> </w:t>
-      </w:r>
-      <w:r>
-        <w:rPr>
-          <w:rFonts w:ascii="Consolas" w:eastAsia="宋体" w:hAnsi="Consolas" w:cs="宋体"/>
-          <w:color w:val="B5CEA8"/>
-          <w:kern w:val="0"/>
-          <w:sz w:val="21"/>
-          <w:szCs w:val="21"/>
-          <w14:ligatures w14:val="none"/>
-        </w:rPr>
-        <w:t>12</w:t>
-      </w:r>
-      <w:r>
-        <w:rPr>
-          <w:rFonts w:ascii="Consolas" w:eastAsia="宋体" w:hAnsi="Consolas" w:cs="宋体"/>
-          <w:color w:val="CCCCCC"/>
-          <w:kern w:val="0"/>
-          <w:sz w:val="21"/>
-          <w:szCs w:val="21"/>
-          <w14:ligatures w14:val="none"/>
-        </w:rPr>
-        <w:t xml:space="preserve">, </w:t>
-      </w:r>
-      <w:r>
-        <w:rPr>
-          <w:rFonts w:ascii="Consolas" w:eastAsia="宋体" w:hAnsi="Consolas" w:cs="宋体"/>
-          <w:color w:val="9CDCFE"/>
-          <w:kern w:val="0"/>
-          <w:sz w:val="21"/>
-          <w:szCs w:val="21"/>
-          <w14:ligatures w14:val="none"/>
-        </w:rPr>
-        <w:t>n</w:t>
-      </w:r>
-      <w:r>
-        <w:rPr>
-          <w:rFonts w:ascii="Consolas" w:eastAsia="宋体" w:hAnsi="Consolas" w:cs="宋体"/>
-          <w:color w:val="CCCCCC"/>
-          <w:kern w:val="0"/>
-          <w:sz w:val="21"/>
-          <w:szCs w:val="21"/>
-          <w14:ligatures w14:val="none"/>
-        </w:rPr>
-        <w:t xml:space="preserve"> </w:t>
-      </w:r>
-      <w:r>
-        <w:rPr>
-          <w:rFonts w:ascii="Consolas" w:eastAsia="宋体" w:hAnsi="Consolas" w:cs="宋体"/>
-          <w:color w:val="D4D4D4"/>
-          <w:kern w:val="0"/>
-          <w:sz w:val="21"/>
-          <w:szCs w:val="21"/>
-          <w14:ligatures w14:val="none"/>
-        </w:rPr>
-        <w:t>=</w:t>
-      </w:r>
-      <w:r>
-        <w:rPr>
-          <w:rFonts w:ascii="Consolas" w:eastAsia="宋体" w:hAnsi="Consolas" w:cs="宋体"/>
-          <w:color w:val="CCCCCC"/>
-          <w:kern w:val="0"/>
-          <w:sz w:val="21"/>
-          <w:szCs w:val="21"/>
-          <w14:ligatures w14:val="none"/>
-        </w:rPr>
-        <w:t xml:space="preserve"> </w:t>
-      </w:r>
-      <w:r>
-        <w:rPr>
-          <w:rFonts w:ascii="Consolas" w:eastAsia="宋体" w:hAnsi="Consolas" w:cs="宋体"/>
-          <w:color w:val="B5CEA8"/>
-          <w:kern w:val="0"/>
-          <w:sz w:val="21"/>
-          <w:szCs w:val="21"/>
-          <w14:ligatures w14:val="none"/>
-        </w:rPr>
-        <w:t>18</w:t>
-      </w:r>
-      <w:r>
-        <w:rPr>
-          <w:rFonts w:ascii="Consolas" w:eastAsia="宋体" w:hAnsi="Consolas" w:cs="宋体"/>
-          <w:color w:val="CCCCCC"/>
-          <w:kern w:val="0"/>
-          <w:sz w:val="21"/>
-          <w:szCs w:val="21"/>
-          <w14:ligatures w14:val="none"/>
-        </w:rPr>
-        <w:t>;</w:t>
-      </w:r>
-    </w:p>
-    <w:p>
-      <w:pPr>
-        <w:widowControl/>
-        <w:shd w:val="clear" w:color="auto" w:fill="1F1F1F"/>
-        <w:spacing w:line="285" w:lineRule="atLeast"/>
-        <w:jc w:val="left"/>
-        <w:rPr>
-          <w:rFonts w:ascii="Consolas" w:eastAsia="宋体" w:hAnsi="Consolas" w:cs="宋体"/>
-          <w:color w:val="CCCCCC"/>
-          <w:kern w:val="0"/>
-          <w:sz w:val="21"/>
-          <w:szCs w:val="21"/>
-          <w14:ligatures w14:val="none"/>
-        </w:rPr>
-      </w:pPr>
-      <w:r>
-        <w:rPr>
-          <w:rFonts w:ascii="Consolas" w:eastAsia="宋体" w:hAnsi="Consolas" w:cs="宋体"/>
-          <w:color w:val="CCCCCC"/>
-          <w:kern w:val="0"/>
-          <w:sz w:val="21"/>
-          <w:szCs w:val="21"/>
-          <w14:ligatures w14:val="none"/>
-        </w:rPr>
-        <w:t xml:space="preserve">  </w:t>
-      </w:r>
-      <w:r>
-        <w:rPr>
-          <w:rFonts w:ascii="Consolas" w:eastAsia="宋体" w:hAnsi="Consolas" w:cs="宋体"/>
-          <w:color w:val="DCDCAA"/>
-          <w:kern w:val="0"/>
-          <w:sz w:val="21"/>
-          <w:szCs w:val="21"/>
-          <w14:ligatures w14:val="none"/>
-        </w:rPr>
-        <w:t>printf</w:t>
-      </w:r>
-      <w:r>
-        <w:rPr>
-          <w:rFonts w:ascii="Consolas" w:eastAsia="宋体" w:hAnsi="Consolas" w:cs="宋体"/>
-          <w:color w:val="CCCCCC"/>
-          <w:kern w:val="0"/>
-          <w:sz w:val="21"/>
-          <w:szCs w:val="21"/>
-          <w14:ligatures w14:val="none"/>
-        </w:rPr>
-        <w:t>(</w:t>
-      </w:r>
-      <w:r>
-        <w:rPr>
-          <w:rFonts w:ascii="Consolas" w:eastAsia="宋体" w:hAnsi="Consolas" w:cs="宋体"/>
-          <w:color w:val="CE9178"/>
-          <w:kern w:val="0"/>
-          <w:sz w:val="21"/>
-          <w:szCs w:val="21"/>
-          <w14:ligatures w14:val="none"/>
-        </w:rPr>
-        <w:t xml:space="preserve">"The max common factor of </w:t>
-      </w:r>
-      <w:r>
-        <w:rPr>
-          <w:rFonts w:ascii="Consolas" w:eastAsia="宋体" w:hAnsi="Consolas" w:cs="宋体"/>
-          <w:color w:val="9CDCFE"/>
-          <w:kern w:val="0"/>
-          <w:sz w:val="21"/>
-          <w:szCs w:val="21"/>
-          <w14:ligatures w14:val="none"/>
-        </w:rPr>
-        <w:t>%d</w:t>
-      </w:r>
-      <w:r>
-        <w:rPr>
-          <w:rFonts w:ascii="Consolas" w:eastAsia="宋体" w:hAnsi="Consolas" w:cs="宋体"/>
-          <w:color w:val="CE9178"/>
-          <w:kern w:val="0"/>
-          <w:sz w:val="21"/>
-          <w:szCs w:val="21"/>
-          <w14:ligatures w14:val="none"/>
-        </w:rPr>
-        <w:t xml:space="preserve"> and </w:t>
-      </w:r>
-      <w:r>
-        <w:rPr>
-          <w:rFonts w:ascii="Consolas" w:eastAsia="宋体" w:hAnsi="Consolas" w:cs="宋体"/>
-          <w:color w:val="9CDCFE"/>
-          <w:kern w:val="0"/>
-          <w:sz w:val="21"/>
-          <w:szCs w:val="21"/>
-          <w14:ligatures w14:val="none"/>
-        </w:rPr>
-        <w:t>%d</w:t>
-      </w:r>
-      <w:r>
-        <w:rPr>
-          <w:rFonts w:ascii="Consolas" w:eastAsia="宋体" w:hAnsi="Consolas" w:cs="宋体"/>
-          <w:color w:val="CE9178"/>
-          <w:kern w:val="0"/>
-          <w:sz w:val="21"/>
-          <w:szCs w:val="21"/>
-          <w14:ligatures w14:val="none"/>
-        </w:rPr>
-        <w:t xml:space="preserve"> is </w:t>
-      </w:r>
-      <w:r>
-        <w:rPr>
-          <w:rFonts w:ascii="Consolas" w:eastAsia="宋体" w:hAnsi="Consolas" w:cs="宋体"/>
-          <w:color w:val="9CDCFE"/>
-          <w:kern w:val="0"/>
-          <w:sz w:val="21"/>
-          <w:szCs w:val="21"/>
-          <w14:ligatures w14:val="none"/>
-        </w:rPr>
-        <w:t>%d</w:t>
-      </w:r>
-      <w:r>
-        <w:rPr>
-          <w:rFonts w:ascii="Consolas" w:eastAsia="宋体" w:hAnsi="Consolas" w:cs="宋体"/>
-          <w:color w:val="D7BA7D"/>
-          <w:kern w:val="0"/>
-          <w:sz w:val="21"/>
-          <w:szCs w:val="21"/>
-          <w14:ligatures w14:val="none"/>
-        </w:rPr>
-        <w:t>\n</w:t>
-      </w:r>
-      <w:r>
-        <w:rPr>
-          <w:rFonts w:ascii="Consolas" w:eastAsia="宋体" w:hAnsi="Consolas" w:cs="宋体"/>
-          <w:color w:val="CE9178"/>
-          <w:kern w:val="0"/>
-          <w:sz w:val="21"/>
-          <w:szCs w:val="21"/>
-          <w14:ligatures w14:val="none"/>
-        </w:rPr>
-        <w:t>"</w:t>
-      </w:r>
-      <w:r>
-        <w:rPr>
-          <w:rFonts w:ascii="Consolas" w:eastAsia="宋体" w:hAnsi="Consolas" w:cs="宋体"/>
-          <w:color w:val="CCCCCC"/>
-          <w:kern w:val="0"/>
-          <w:sz w:val="21"/>
-          <w:szCs w:val="21"/>
-          <w14:ligatures w14:val="none"/>
-        </w:rPr>
-        <w:t xml:space="preserve">, </w:t>
-      </w:r>
-      <w:r>
-        <w:rPr>
-          <w:rFonts w:ascii="Consolas" w:eastAsia="宋体" w:hAnsi="Consolas" w:cs="宋体"/>
-          <w:color w:val="9CDCFE"/>
-          <w:kern w:val="0"/>
-          <w:sz w:val="21"/>
-          <w:szCs w:val="21"/>
-          <w14:ligatures w14:val="none"/>
-        </w:rPr>
-        <w:t>m</w:t>
-      </w:r>
-      <w:r>
-        <w:rPr>
-          <w:rFonts w:ascii="Consolas" w:eastAsia="宋体" w:hAnsi="Consolas" w:cs="宋体"/>
-          <w:color w:val="CCCCCC"/>
-          <w:kern w:val="0"/>
-          <w:sz w:val="21"/>
-          <w:szCs w:val="21"/>
-          <w14:ligatures w14:val="none"/>
-        </w:rPr>
-        <w:t xml:space="preserve">, </w:t>
-      </w:r>
-      <w:r>
-        <w:rPr>
-          <w:rFonts w:ascii="Consolas" w:eastAsia="宋体" w:hAnsi="Consolas" w:cs="宋体"/>
-          <w:color w:val="9CDCFE"/>
-          <w:kern w:val="0"/>
-          <w:sz w:val="21"/>
-          <w:szCs w:val="21"/>
-          <w14:ligatures w14:val="none"/>
-        </w:rPr>
-        <w:t>n</w:t>
-      </w:r>
-      <w:r>
-        <w:rPr>
-          <w:rFonts w:ascii="Consolas" w:eastAsia="宋体" w:hAnsi="Consolas" w:cs="宋体"/>
-          <w:color w:val="CCCCCC"/>
-          <w:kern w:val="0"/>
-          <w:sz w:val="21"/>
-          <w:szCs w:val="21"/>
-          <w14:ligatures w14:val="none"/>
-        </w:rPr>
-        <w:t xml:space="preserve">, </w:t>
-      </w:r>
-      <w:r>
-        <w:rPr>
-          <w:rFonts w:ascii="Consolas" w:eastAsia="宋体" w:hAnsi="Consolas" w:cs="宋体"/>
-          <w:color w:val="DCDCAA"/>
-          <w:kern w:val="0"/>
-          <w:sz w:val="21"/>
-          <w:szCs w:val="21"/>
-          <w14:ligatures w14:val="none"/>
-        </w:rPr>
-        <w:t>max_common_factor</w:t>
-      </w:r>
-      <w:r>
-        <w:rPr>
-          <w:rFonts w:ascii="Consolas" w:eastAsia="宋体" w:hAnsi="Consolas" w:cs="宋体"/>
-          <w:color w:val="CCCCCC"/>
-          <w:kern w:val="0"/>
-          <w:sz w:val="21"/>
-          <w:szCs w:val="21"/>
-          <w14:ligatures w14:val="none"/>
-        </w:rPr>
-        <w:t>(</w:t>
-      </w:r>
-      <w:r>
-        <w:rPr>
-          <w:rFonts w:ascii="Consolas" w:eastAsia="宋体" w:hAnsi="Consolas" w:cs="宋体"/>
-          <w:color w:val="9CDCFE"/>
-          <w:kern w:val="0"/>
-          <w:sz w:val="21"/>
-          <w:szCs w:val="21"/>
-          <w14:ligatures w14:val="none"/>
-        </w:rPr>
-        <w:t>m</w:t>
-      </w:r>
-      <w:r>
-        <w:rPr>
-          <w:rFonts w:ascii="Consolas" w:eastAsia="宋体" w:hAnsi="Consolas" w:cs="宋体"/>
-          <w:color w:val="CCCCCC"/>
-          <w:kern w:val="0"/>
-          <w:sz w:val="21"/>
-          <w:szCs w:val="21"/>
-          <w14:ligatures w14:val="none"/>
-        </w:rPr>
-        <w:t xml:space="preserve">, </w:t>
-      </w:r>
-      <w:r>
-        <w:rPr>
-          <w:rFonts w:ascii="Consolas" w:eastAsia="宋体" w:hAnsi="Consolas" w:cs="宋体"/>
-          <w:color w:val="9CDCFE"/>
-          <w:kern w:val="0"/>
-          <w:sz w:val="21"/>
-          <w:szCs w:val="21"/>
-          <w14:ligatures w14:val="none"/>
-        </w:rPr>
-        <w:t>n</w:t>
-      </w:r>
-      <w:r>
-        <w:rPr>
-          <w:rFonts w:ascii="Consolas" w:eastAsia="宋体" w:hAnsi="Consolas" w:cs="宋体"/>
-          <w:color w:val="CCCCCC"/>
-          <w:kern w:val="0"/>
-          <w:sz w:val="21"/>
-          <w:szCs w:val="21"/>
-          <w14:ligatures w14:val="none"/>
-        </w:rPr>
-        <w:t>));</w:t>
-      </w:r>
-    </w:p>
-    <w:p>
-      <w:pPr>
-        <w:widowControl/>
-        <w:shd w:val="clear" w:color="auto" w:fill="1F1F1F"/>
-        <w:spacing w:line="285" w:lineRule="atLeast"/>
-        <w:jc w:val="left"/>
-        <w:rPr>
-          <w:rFonts w:ascii="Consolas" w:eastAsia="宋体" w:hAnsi="Consolas" w:cs="宋体"/>
-          <w:color w:val="CCCCCC"/>
-          <w:kern w:val="0"/>
-          <w:sz w:val="21"/>
-          <w:szCs w:val="21"/>
-          <w14:ligatures w14:val="none"/>
-        </w:rPr>
-      </w:pPr>
-      <w:r>
-        <w:rPr>
-          <w:rFonts w:ascii="Consolas" w:eastAsia="宋体" w:hAnsi="Consolas" w:cs="宋体"/>
-          <w:color w:val="CCCCCC"/>
-          <w:kern w:val="0"/>
-          <w:sz w:val="21"/>
-          <w:szCs w:val="21"/>
-          <w14:ligatures w14:val="none"/>
-        </w:rPr>
-        <w:t xml:space="preserve">  </w:t>
-      </w:r>
-      <w:r>
-        <w:rPr>
-          <w:rFonts w:ascii="Consolas" w:eastAsia="宋体" w:hAnsi="Consolas" w:cs="宋体"/>
-          <w:color w:val="C586C0"/>
-          <w:kern w:val="0"/>
-          <w:sz w:val="21"/>
-          <w:szCs w:val="21"/>
-          <w14:ligatures w14:val="none"/>
-        </w:rPr>
-        <w:t>return</w:t>
-      </w:r>
-      <w:r>
-        <w:rPr>
-          <w:rFonts w:ascii="Consolas" w:eastAsia="宋体" w:hAnsi="Consolas" w:cs="宋体"/>
-          <w:color w:val="CCCCCC"/>
-          <w:kern w:val="0"/>
-          <w:sz w:val="21"/>
-          <w:szCs w:val="21"/>
-          <w14:ligatures w14:val="none"/>
-        </w:rPr>
-        <w:t xml:space="preserve"> </w:t>
-      </w:r>
-      <w:r>
-        <w:rPr>
-          <w:rFonts w:ascii="Consolas" w:eastAsia="宋体" w:hAnsi="Consolas" w:cs="宋体"/>
-          <w:color w:val="B5CEA8"/>
-          <w:kern w:val="0"/>
-          <w:sz w:val="21"/>
-          <w:szCs w:val="21"/>
-          <w14:ligatures w14:val="none"/>
-        </w:rPr>
-        <w:t>0</w:t>
-      </w:r>
-      <w:r>
-        <w:rPr>
-          <w:rFonts w:ascii="Consolas" w:eastAsia="宋体" w:hAnsi="Consolas" w:cs="宋体"/>
-          <w:color w:val="CCCCCC"/>
-          <w:kern w:val="0"/>
-          <w:sz w:val="21"/>
-          <w:szCs w:val="21"/>
-          <w14:ligatures w14:val="none"/>
-        </w:rPr>
-        <w:t>;</w:t>
-      </w:r>
-    </w:p>
-    <w:p>
-      <w:pPr>
-        <w:widowControl/>
-        <w:shd w:val="clear" w:color="auto" w:fill="1F1F1F"/>
-        <w:spacing w:line="285" w:lineRule="atLeast"/>
-        <w:jc w:val="left"/>
-        <w:rPr>
-          <w:rFonts w:ascii="Consolas" w:eastAsia="宋体" w:hAnsi="Consolas" w:cs="宋体"/>
-          <w:color w:val="CCCCCC"/>
-          <w:kern w:val="0"/>
-          <w:sz w:val="21"/>
-          <w:szCs w:val="21"/>
-          <w14:ligatures w14:val="none"/>
-        </w:rPr>
-      </w:pPr>
-      <w:r>
-        <w:rPr>
-          <w:rFonts w:ascii="Consolas" w:eastAsia="宋体" w:hAnsi="Consolas" w:cs="宋体"/>
-          <w:color w:val="CCCCCC"/>
-          <w:kern w:val="0"/>
-          <w:sz w:val="21"/>
-          <w:szCs w:val="21"/>
-          <w14:ligatures w14:val="none"/>
-        </w:rPr>
-        <w:t>}</w:t>
-      </w:r>
-    </w:p>
-    <w:p>
-      <w:pPr>
-        <w:widowControl/>
-        <w:shd w:val="clear" w:color="auto" w:fill="1F1F1F"/>
-        <w:spacing w:line="285" w:lineRule="atLeast"/>
-        <w:jc w:val="left"/>
-        <w:rPr>
-          <w:rFonts w:ascii="Consolas" w:eastAsia="宋体" w:hAnsi="Consolas" w:cs="宋体"/>
-          <w:color w:val="CCCCCC"/>
-          <w:kern w:val="0"/>
-          <w:sz w:val="21"/>
-          <w:szCs w:val="21"/>
-          <w14:ligatures w14:val="none"/>
-        </w:rPr>
-      </w:pPr>
-    </w:p>
-    <w:p>
-      <w:pPr>
-        <w:widowControl/>
-        <w:shd w:val="clear" w:color="auto" w:fill="1F1F1F"/>
-        <w:spacing w:line="285" w:lineRule="atLeast"/>
-        <w:jc w:val="left"/>
-        <w:rPr>
-          <w:rFonts w:ascii="Consolas" w:eastAsia="宋体" w:hAnsi="Consolas" w:cs="宋体"/>
-          <w:color w:val="CCCCCC"/>
-          <w:kern w:val="0"/>
-          <w:sz w:val="21"/>
-          <w:szCs w:val="21"/>
-          <w14:ligatures w14:val="none"/>
-        </w:rPr>
-      </w:pPr>
-      <w:r>
-        <w:rPr>
-          <w:rFonts w:ascii="Consolas" w:eastAsia="宋体" w:hAnsi="Consolas" w:cs="宋体"/>
-          <w:color w:val="569CD6"/>
-          <w:kern w:val="0"/>
-          <w:sz w:val="21"/>
-          <w:szCs w:val="21"/>
-          <w14:ligatures w14:val="none"/>
-        </w:rPr>
-        <w:t>int</w:t>
-      </w:r>
-      <w:r>
-        <w:rPr>
-          <w:rFonts w:ascii="Consolas" w:eastAsia="宋体" w:hAnsi="Consolas" w:cs="宋体"/>
-          <w:color w:val="CCCCCC"/>
-          <w:kern w:val="0"/>
-          <w:sz w:val="21"/>
-          <w:szCs w:val="21"/>
-          <w14:ligatures w14:val="none"/>
-        </w:rPr>
-        <w:t xml:space="preserve"> </w:t>
-      </w:r>
-      <w:r>
-        <w:rPr>
-          <w:rFonts w:ascii="Consolas" w:eastAsia="宋体" w:hAnsi="Consolas" w:cs="宋体"/>
-          <w:color w:val="DCDCAA"/>
-          <w:kern w:val="0"/>
-          <w:sz w:val="21"/>
-          <w:szCs w:val="21"/>
-          <w14:ligatures w14:val="none"/>
-        </w:rPr>
-        <w:t>max_common_factor</w:t>
-      </w:r>
-      <w:r>
-        <w:rPr>
-          <w:rFonts w:ascii="Consolas" w:eastAsia="宋体" w:hAnsi="Consolas" w:cs="宋体"/>
-          <w:color w:val="CCCCCC"/>
-          <w:kern w:val="0"/>
-          <w:sz w:val="21"/>
-          <w:szCs w:val="21"/>
-          <w14:ligatures w14:val="none"/>
-        </w:rPr>
-        <w:t>(</w:t>
-      </w:r>
-      <w:r>
-        <w:rPr>
-          <w:rFonts w:ascii="Consolas" w:eastAsia="宋体" w:hAnsi="Consolas" w:cs="宋体"/>
-          <w:color w:val="569CD6"/>
-          <w:kern w:val="0"/>
-          <w:sz w:val="21"/>
-          <w:szCs w:val="21"/>
-          <w14:ligatures w14:val="none"/>
-        </w:rPr>
-        <w:t>int</w:t>
-      </w:r>
-      <w:r>
-        <w:rPr>
-          <w:rFonts w:ascii="Consolas" w:eastAsia="宋体" w:hAnsi="Consolas" w:cs="宋体"/>
-          <w:color w:val="CCCCCC"/>
-          <w:kern w:val="0"/>
-          <w:sz w:val="21"/>
-          <w:szCs w:val="21"/>
-          <w14:ligatures w14:val="none"/>
-        </w:rPr>
-        <w:t xml:space="preserve"> </w:t>
-      </w:r>
-      <w:r>
-        <w:rPr>
-          <w:rFonts w:ascii="Consolas" w:eastAsia="宋体" w:hAnsi="Consolas" w:cs="宋体"/>
-          <w:color w:val="9CDCFE"/>
-          <w:kern w:val="0"/>
-          <w:sz w:val="21"/>
-          <w:szCs w:val="21"/>
-          <w14:ligatures w14:val="none"/>
-        </w:rPr>
-        <w:t>m</w:t>
-      </w:r>
-      <w:r>
-        <w:rPr>
-          <w:rFonts w:ascii="Consolas" w:eastAsia="宋体" w:hAnsi="Consolas" w:cs="宋体"/>
-          <w:color w:val="CCCCCC"/>
-          <w:kern w:val="0"/>
-          <w:sz w:val="21"/>
-          <w:szCs w:val="21"/>
-          <w14:ligatures w14:val="none"/>
-        </w:rPr>
-        <w:t xml:space="preserve">, </w:t>
-      </w:r>
-      <w:r>
-        <w:rPr>
-          <w:rFonts w:ascii="Consolas" w:eastAsia="宋体" w:hAnsi="Consolas" w:cs="宋体"/>
-          <w:color w:val="569CD6"/>
-          <w:kern w:val="0"/>
-          <w:sz w:val="21"/>
-          <w:szCs w:val="21"/>
-          <w14:ligatures w14:val="none"/>
-        </w:rPr>
-        <w:t>int</w:t>
-      </w:r>
-      <w:r>
-        <w:rPr>
-          <w:rFonts w:ascii="Consolas" w:eastAsia="宋体" w:hAnsi="Consolas" w:cs="宋体"/>
-          <w:color w:val="CCCCCC"/>
-          <w:kern w:val="0"/>
-          <w:sz w:val="21"/>
-          <w:szCs w:val="21"/>
-          <w14:ligatures w14:val="none"/>
-        </w:rPr>
-        <w:t xml:space="preserve"> </w:t>
-      </w:r>
-      <w:r>
-        <w:rPr>
-          <w:rFonts w:ascii="Consolas" w:eastAsia="宋体" w:hAnsi="Consolas" w:cs="宋体"/>
-          <w:color w:val="9CDCFE"/>
-          <w:kern w:val="0"/>
-          <w:sz w:val="21"/>
-          <w:szCs w:val="21"/>
-          <w14:ligatures w14:val="none"/>
-        </w:rPr>
-        <w:t>n</w:t>
-      </w:r>
-      <w:r>
-        <w:rPr>
-          <w:rFonts w:ascii="Consolas" w:eastAsia="宋体" w:hAnsi="Consolas" w:cs="宋体"/>
-          <w:color w:val="CCCCCC"/>
-          <w:kern w:val="0"/>
-          <w:sz w:val="21"/>
-          <w:szCs w:val="21"/>
-          <w14:ligatures w14:val="none"/>
-        </w:rPr>
-        <w:t>)</w:t>
-      </w:r>
-    </w:p>
-    <w:p>
-      <w:pPr>
-        <w:widowControl/>
-        <w:shd w:val="clear" w:color="auto" w:fill="1F1F1F"/>
-        <w:spacing w:line="285" w:lineRule="atLeast"/>
-        <w:jc w:val="left"/>
-        <w:rPr>
-          <w:rFonts w:ascii="Consolas" w:eastAsia="宋体" w:hAnsi="Consolas" w:cs="宋体"/>
-          <w:color w:val="CCCCCC"/>
-          <w:kern w:val="0"/>
-          <w:sz w:val="21"/>
-          <w:szCs w:val="21"/>
-          <w14:ligatures w14:val="none"/>
-        </w:rPr>
-      </w:pPr>
-      <w:r>
-        <w:rPr>
-          <w:rFonts w:ascii="Consolas" w:eastAsia="宋体" w:hAnsi="Consolas" w:cs="宋体"/>
-          <w:color w:val="CCCCCC"/>
-          <w:kern w:val="0"/>
-          <w:sz w:val="21"/>
-          <w:szCs w:val="21"/>
-          <w14:ligatures w14:val="none"/>
-        </w:rPr>
-        <w:t>{</w:t>
-      </w:r>
-    </w:p>
-    <w:p>
-      <w:pPr>
-        <w:widowControl/>
-        <w:shd w:val="clear" w:color="auto" w:fill="1F1F1F"/>
-        <w:spacing w:line="285" w:lineRule="atLeast"/>
-        <w:jc w:val="left"/>
-        <w:rPr>
-          <w:rFonts w:ascii="Consolas" w:eastAsia="宋体" w:hAnsi="Consolas" w:cs="宋体"/>
-          <w:color w:val="CCCCCC"/>
-          <w:kern w:val="0"/>
-          <w:sz w:val="21"/>
-          <w:szCs w:val="21"/>
-          <w14:ligatures w14:val="none"/>
-        </w:rPr>
-      </w:pPr>
-      <w:r>
-        <w:rPr>
-          <w:rFonts w:ascii="Consolas" w:eastAsia="宋体" w:hAnsi="Consolas" w:cs="宋体"/>
-          <w:color w:val="CCCCCC"/>
-          <w:kern w:val="0"/>
-          <w:sz w:val="21"/>
-          <w:szCs w:val="21"/>
-          <w14:ligatures w14:val="none"/>
-        </w:rPr>
-        <w:t xml:space="preserve">  </w:t>
-      </w:r>
-      <w:r>
-        <w:rPr>
-          <w:rFonts w:ascii="Consolas" w:eastAsia="宋体" w:hAnsi="Consolas" w:cs="宋体"/>
-          <w:color w:val="569CD6"/>
-          <w:kern w:val="0"/>
-          <w:sz w:val="21"/>
-          <w:szCs w:val="21"/>
-          <w14:ligatures w14:val="none"/>
-        </w:rPr>
-        <w:t>int</w:t>
-      </w:r>
-      <w:r>
-        <w:rPr>
-          <w:rFonts w:ascii="Consolas" w:eastAsia="宋体" w:hAnsi="Consolas" w:cs="宋体"/>
-          <w:color w:val="CCCCCC"/>
-          <w:kern w:val="0"/>
-          <w:sz w:val="21"/>
-          <w:szCs w:val="21"/>
-          <w14:ligatures w14:val="none"/>
-        </w:rPr>
-        <w:t xml:space="preserve"> </w:t>
-      </w:r>
-      <w:r>
-        <w:rPr>
-          <w:rFonts w:ascii="Consolas" w:eastAsia="宋体" w:hAnsi="Consolas" w:cs="宋体"/>
-          <w:color w:val="9CDCFE"/>
-          <w:kern w:val="0"/>
-          <w:sz w:val="21"/>
-          <w:szCs w:val="21"/>
-          <w14:ligatures w14:val="none"/>
-        </w:rPr>
-        <w:t>temp</w:t>
-      </w:r>
-      <w:r>
-        <w:rPr>
-          <w:rFonts w:ascii="Consolas" w:eastAsia="宋体" w:hAnsi="Consolas" w:cs="宋体"/>
-          <w:color w:val="CCCCCC"/>
-          <w:kern w:val="0"/>
-          <w:sz w:val="21"/>
-          <w:szCs w:val="21"/>
-          <w14:ligatures w14:val="none"/>
-        </w:rPr>
-        <w:t>;</w:t>
-      </w:r>
-    </w:p>
-    <w:p>
-      <w:pPr>
-        <w:widowControl/>
-        <w:shd w:val="clear" w:color="auto" w:fill="1F1F1F"/>
-        <w:spacing w:line="285" w:lineRule="atLeast"/>
-        <w:jc w:val="left"/>
-        <w:rPr>
-          <w:rFonts w:ascii="Consolas" w:eastAsia="宋体" w:hAnsi="Consolas" w:cs="宋体"/>
-          <w:color w:val="CCCCCC"/>
-          <w:kern w:val="0"/>
-          <w:sz w:val="21"/>
-          <w:szCs w:val="21"/>
-          <w14:ligatures w14:val="none"/>
-        </w:rPr>
-      </w:pPr>
-      <w:r>
-        <w:rPr>
-          <w:rFonts w:ascii="Consolas" w:eastAsia="宋体" w:hAnsi="Consolas" w:cs="宋体"/>
-          <w:color w:val="CCCCCC"/>
-          <w:kern w:val="0"/>
-          <w:sz w:val="21"/>
-          <w:szCs w:val="21"/>
-          <w14:ligatures w14:val="none"/>
-        </w:rPr>
-        <w:t xml:space="preserve">  </w:t>
-      </w:r>
-      <w:r>
-        <w:rPr>
-          <w:rFonts w:ascii="Consolas" w:eastAsia="宋体" w:hAnsi="Consolas" w:cs="宋体"/>
-          <w:color w:val="C586C0"/>
-          <w:kern w:val="0"/>
-          <w:sz w:val="21"/>
-          <w:szCs w:val="21"/>
-          <w14:ligatures w14:val="none"/>
-        </w:rPr>
-        <w:t>while</w:t>
-      </w:r>
-      <w:r>
-        <w:rPr>
-          <w:rFonts w:ascii="Consolas" w:eastAsia="宋体" w:hAnsi="Consolas" w:cs="宋体"/>
-          <w:color w:val="CCCCCC"/>
-          <w:kern w:val="0"/>
-          <w:sz w:val="21"/>
-          <w:szCs w:val="21"/>
-          <w14:ligatures w14:val="none"/>
-        </w:rPr>
-        <w:t xml:space="preserve"> (</w:t>
-      </w:r>
-      <w:r>
-        <w:rPr>
-          <w:rFonts w:ascii="Consolas" w:eastAsia="宋体" w:hAnsi="Consolas" w:cs="宋体"/>
-          <w:color w:val="9CDCFE"/>
-          <w:kern w:val="0"/>
-          <w:sz w:val="21"/>
-          <w:szCs w:val="21"/>
-          <w14:ligatures w14:val="none"/>
-        </w:rPr>
-        <w:t>n</w:t>
-      </w:r>
-      <w:r>
-        <w:rPr>
-          <w:rFonts w:ascii="Consolas" w:eastAsia="宋体" w:hAnsi="Consolas" w:cs="宋体"/>
-          <w:color w:val="CCCCCC"/>
-          <w:kern w:val="0"/>
-          <w:sz w:val="21"/>
-          <w:szCs w:val="21"/>
-          <w14:ligatures w14:val="none"/>
-        </w:rPr>
-        <w:t xml:space="preserve"> </w:t>
-      </w:r>
-      <w:r>
-        <w:rPr>
-          <w:rFonts w:ascii="Consolas" w:eastAsia="宋体" w:hAnsi="Consolas" w:cs="宋体"/>
-          <w:color w:val="D4D4D4"/>
-          <w:kern w:val="0"/>
-          <w:sz w:val="21"/>
-          <w:szCs w:val="21"/>
-          <w14:ligatures w14:val="none"/>
-        </w:rPr>
-        <w:t>!=</w:t>
       </w:r>
       <w:r>
         <w:rPr>
@@ -1803,6 +1889,7 @@
         </w:rPr>
         <w:t>定义函数</w:t>
       </w:r>
+      <w:proofErr w:type="spellStart"/>
       <w:r>
         <w:rPr>
           <w:rFonts w:ascii="Consolas" w:eastAsia="宋体" w:hAnsi="Consolas" w:cs="宋体"/>
@@ -1812,8 +1899,9 @@
           <w:szCs w:val="21"/>
           <w14:ligatures w14:val="none"/>
         </w:rPr>
-        <w:t xml:space="preserve">GetData() </w:t>
-      </w:r>
+        <w:t>GetData</w:t>
+      </w:r>
+      <w:proofErr w:type="spellEnd"/>
       <w:r>
         <w:rPr>
           <w:rFonts w:ascii="Consolas" w:eastAsia="宋体" w:hAnsi="Consolas" w:cs="宋体"/>
@@ -1823,6 +1911,17 @@
           <w:szCs w:val="21"/>
           <w14:ligatures w14:val="none"/>
         </w:rPr>
+        <w:t xml:space="preserve">() </w:t>
+      </w:r>
+      <w:r>
+        <w:rPr>
+          <w:rFonts w:ascii="Consolas" w:eastAsia="宋体" w:hAnsi="Consolas" w:cs="宋体"/>
+          <w:color w:val="6A9955"/>
+          <w:kern w:val="0"/>
+          <w:sz w:val="21"/>
+          <w:szCs w:val="21"/>
+          <w14:ligatures w14:val="none"/>
+        </w:rPr>
         <w:t>用于接收键盘输入的一组整型数据</w:t>
       </w:r>
       <w:r>
@@ -1956,6 +2055,7 @@
         </w:rPr>
         <w:t>主函数先后调用</w:t>
       </w:r>
+      <w:proofErr w:type="spellStart"/>
       <w:r>
         <w:rPr>
           <w:rFonts w:ascii="Consolas" w:eastAsia="宋体" w:hAnsi="Consolas" w:cs="宋体"/>
@@ -1967,6 +2067,7 @@
         </w:rPr>
         <w:t>GetData</w:t>
       </w:r>
+      <w:proofErr w:type="spellEnd"/>
       <w:r>
         <w:rPr>
           <w:rFonts w:ascii="Consolas" w:eastAsia="宋体" w:hAnsi="Consolas" w:cs="宋体"/>
@@ -2085,7 +2186,31 @@
           <w:szCs w:val="21"/>
           <w14:ligatures w14:val="none"/>
         </w:rPr>
-        <w:t>&lt;stdio.h&gt;</w:t>
+        <w:t>&lt;</w:t>
+      </w:r>
+      <w:proofErr w:type="spellStart"/>
+      <w:r>
+        <w:rPr>
+          <w:rFonts w:ascii="Consolas" w:eastAsia="宋体" w:hAnsi="Consolas" w:cs="宋体"/>
+          <w:color w:val="CE9178"/>
+          <w:kern w:val="0"/>
+          <w:sz w:val="21"/>
+          <w:szCs w:val="21"/>
+          <w14:ligatures w14:val="none"/>
+        </w:rPr>
+        <w:t>stdio.h</w:t>
+      </w:r>
+      <w:proofErr w:type="spellEnd"/>
+      <w:r>
+        <w:rPr>
+          <w:rFonts w:ascii="Consolas" w:eastAsia="宋体" w:hAnsi="Consolas" w:cs="宋体"/>
+          <w:color w:val="CE9178"/>
+          <w:kern w:val="0"/>
+          <w:sz w:val="21"/>
+          <w:szCs w:val="21"/>
+          <w14:ligatures w14:val="none"/>
+        </w:rPr>
+        <w:t>&gt;</w:t>
       </w:r>
     </w:p>
     <w:p>
@@ -2141,6 +2266,8 @@
         </w:rPr>
         <w:t xml:space="preserve"> </w:t>
       </w:r>
+      <w:proofErr w:type="spellStart"/>
+      <w:proofErr w:type="gramStart"/>
       <w:r>
         <w:rPr>
           <w:rFonts w:ascii="Consolas" w:eastAsia="宋体" w:hAnsi="Consolas" w:cs="宋体"/>
@@ -2152,6 +2279,7 @@
         </w:rPr>
         <w:t>GetData</w:t>
       </w:r>
+      <w:proofErr w:type="spellEnd"/>
       <w:r>
         <w:rPr>
           <w:rFonts w:ascii="Consolas" w:eastAsia="宋体" w:hAnsi="Consolas" w:cs="宋体"/>
@@ -2163,6 +2291,7 @@
         </w:rPr>
         <w:t>(</w:t>
       </w:r>
+      <w:proofErr w:type="gramEnd"/>
       <w:r>
         <w:rPr>
           <w:rFonts w:ascii="Consolas" w:eastAsia="宋体" w:hAnsi="Consolas" w:cs="宋体"/>
@@ -2196,6 +2325,7 @@
         </w:rPr>
         <w:t>*</w:t>
       </w:r>
+      <w:proofErr w:type="spellStart"/>
       <w:r>
         <w:rPr>
           <w:rFonts w:ascii="Consolas" w:eastAsia="宋体" w:hAnsi="Consolas" w:cs="宋体"/>
@@ -2207,6 +2337,7 @@
         </w:rPr>
         <w:t>arr</w:t>
       </w:r>
+      <w:proofErr w:type="spellEnd"/>
       <w:r>
         <w:rPr>
           <w:rFonts w:ascii="Consolas" w:eastAsia="宋体" w:hAnsi="Consolas" w:cs="宋体"/>
@@ -2300,6 +2431,7 @@
         </w:rPr>
         <w:t xml:space="preserve"> </w:t>
       </w:r>
+      <w:proofErr w:type="gramStart"/>
       <w:r>
         <w:rPr>
           <w:rFonts w:ascii="Consolas" w:eastAsia="宋体" w:hAnsi="Consolas" w:cs="宋体"/>
@@ -2322,6 +2454,7 @@
         </w:rPr>
         <w:t>(</w:t>
       </w:r>
+      <w:proofErr w:type="gramEnd"/>
       <w:r>
         <w:rPr>
           <w:rFonts w:ascii="Consolas" w:eastAsia="宋体" w:hAnsi="Consolas" w:cs="宋体"/>
@@ -2355,6 +2488,7 @@
         </w:rPr>
         <w:t>*</w:t>
       </w:r>
+      <w:proofErr w:type="spellStart"/>
       <w:r>
         <w:rPr>
           <w:rFonts w:ascii="Consolas" w:eastAsia="宋体" w:hAnsi="Consolas" w:cs="宋体"/>
@@ -2366,6 +2500,7 @@
         </w:rPr>
         <w:t>arr</w:t>
       </w:r>
+      <w:proofErr w:type="spellEnd"/>
       <w:r>
         <w:rPr>
           <w:rFonts w:ascii="Consolas" w:eastAsia="宋体" w:hAnsi="Consolas" w:cs="宋体"/>
@@ -2475,6 +2610,7 @@
         </w:rPr>
         <w:t xml:space="preserve"> </w:t>
       </w:r>
+      <w:proofErr w:type="gramStart"/>
       <w:r>
         <w:rPr>
           <w:rFonts w:ascii="Consolas" w:eastAsia="宋体" w:hAnsi="Consolas" w:cs="宋体"/>
@@ -2495,7 +2631,19 @@
           <w:szCs w:val="21"/>
           <w14:ligatures w14:val="none"/>
         </w:rPr>
-        <w:t>()</w:t>
+        <w:t>(</w:t>
+      </w:r>
+      <w:proofErr w:type="gramEnd"/>
+      <w:r>
+        <w:rPr>
+          <w:rFonts w:ascii="Consolas" w:eastAsia="宋体" w:hAnsi="Consolas" w:cs="宋体"/>
+          <w:color w:val="CCCCCC"/>
+          <w:kern w:val="0"/>
+          <w:sz w:val="21"/>
+          <w:szCs w:val="21"/>
+          <w14:ligatures w14:val="none"/>
+        </w:rPr>
+        <w:t>)</w:t>
       </w:r>
     </w:p>
     <w:p>
@@ -2688,6 +2836,7 @@
         </w:rPr>
         <w:t xml:space="preserve"> </w:t>
       </w:r>
+      <w:proofErr w:type="spellStart"/>
       <w:r>
         <w:rPr>
           <w:rFonts w:ascii="Consolas" w:eastAsia="宋体" w:hAnsi="Consolas" w:cs="宋体"/>
@@ -2699,6 +2848,7 @@
         </w:rPr>
         <w:t>arr</w:t>
       </w:r>
+      <w:proofErr w:type="spellEnd"/>
       <w:r>
         <w:rPr>
           <w:rFonts w:ascii="Consolas" w:eastAsia="宋体" w:hAnsi="Consolas" w:cs="宋体"/>
@@ -2759,6 +2909,8 @@
         </w:rPr>
         <w:t xml:space="preserve">  </w:t>
       </w:r>
+      <w:proofErr w:type="spellStart"/>
+      <w:proofErr w:type="gramStart"/>
       <w:r>
         <w:rPr>
           <w:rFonts w:ascii="Consolas" w:eastAsia="宋体" w:hAnsi="Consolas" w:cs="宋体"/>
@@ -2770,6 +2922,7 @@
         </w:rPr>
         <w:t>GetData</w:t>
       </w:r>
+      <w:proofErr w:type="spellEnd"/>
       <w:r>
         <w:rPr>
           <w:rFonts w:ascii="Consolas" w:eastAsia="宋体" w:hAnsi="Consolas" w:cs="宋体"/>
@@ -2781,6 +2934,8 @@
         </w:rPr>
         <w:t>(</w:t>
       </w:r>
+      <w:proofErr w:type="spellStart"/>
+      <w:proofErr w:type="gramEnd"/>
       <w:r>
         <w:rPr>
           <w:rFonts w:ascii="Consolas" w:eastAsia="宋体" w:hAnsi="Consolas" w:cs="宋体"/>
@@ -2792,6 +2947,7 @@
         </w:rPr>
         <w:t>arr</w:t>
       </w:r>
+      <w:proofErr w:type="spellEnd"/>
       <w:r>
         <w:rPr>
           <w:rFonts w:ascii="Consolas" w:eastAsia="宋体" w:hAnsi="Consolas" w:cs="宋体"/>
@@ -2853,6 +3009,7 @@
         <w:lastRenderedPageBreak/>
         <w:t xml:space="preserve">  </w:t>
       </w:r>
+      <w:proofErr w:type="gramStart"/>
       <w:r>
         <w:rPr>
           <w:rFonts w:ascii="Consolas" w:eastAsia="宋体" w:hAnsi="Consolas" w:cs="宋体"/>
@@ -2875,6 +3032,8 @@
         </w:rPr>
         <w:t>(</w:t>
       </w:r>
+      <w:proofErr w:type="spellStart"/>
+      <w:proofErr w:type="gramEnd"/>
       <w:r>
         <w:rPr>
           <w:rFonts w:ascii="Consolas" w:eastAsia="宋体" w:hAnsi="Consolas" w:cs="宋体"/>
@@ -2886,6 +3045,7 @@
         </w:rPr>
         <w:t>arr</w:t>
       </w:r>
+      <w:proofErr w:type="spellEnd"/>
       <w:r>
         <w:rPr>
           <w:rFonts w:ascii="Consolas" w:eastAsia="宋体" w:hAnsi="Consolas" w:cs="宋体"/>
@@ -2990,6 +3150,7 @@
         </w:rPr>
         <w:t xml:space="preserve"> </w:t>
       </w:r>
+      <w:proofErr w:type="spellStart"/>
       <w:r>
         <w:rPr>
           <w:rFonts w:ascii="Consolas" w:eastAsia="宋体" w:hAnsi="Consolas" w:cs="宋体"/>
@@ -3001,6 +3162,7 @@
         </w:rPr>
         <w:t>i</w:t>
       </w:r>
+      <w:proofErr w:type="spellEnd"/>
       <w:r>
         <w:rPr>
           <w:rFonts w:ascii="Consolas" w:eastAsia="宋体" w:hAnsi="Consolas" w:cs="宋体"/>
@@ -3056,6 +3218,7 @@
         </w:rPr>
         <w:t xml:space="preserve">; </w:t>
       </w:r>
+      <w:proofErr w:type="spellStart"/>
       <w:r>
         <w:rPr>
           <w:rFonts w:ascii="Consolas" w:eastAsia="宋体" w:hAnsi="Consolas" w:cs="宋体"/>
@@ -3067,6 +3230,7 @@
         </w:rPr>
         <w:t>i</w:t>
       </w:r>
+      <w:proofErr w:type="spellEnd"/>
       <w:r>
         <w:rPr>
           <w:rFonts w:ascii="Consolas" w:eastAsia="宋体" w:hAnsi="Consolas" w:cs="宋体"/>
@@ -3122,6 +3286,7 @@
         </w:rPr>
         <w:t xml:space="preserve">; </w:t>
       </w:r>
+      <w:proofErr w:type="spellStart"/>
       <w:r>
         <w:rPr>
           <w:rFonts w:ascii="Consolas" w:eastAsia="宋体" w:hAnsi="Consolas" w:cs="宋体"/>
@@ -3133,6 +3298,7 @@
         </w:rPr>
         <w:t>i</w:t>
       </w:r>
+      <w:proofErr w:type="spellEnd"/>
       <w:r>
         <w:rPr>
           <w:rFonts w:ascii="Consolas" w:eastAsia="宋体" w:hAnsi="Consolas" w:cs="宋体"/>
@@ -3209,6 +3375,8 @@
         </w:rPr>
         <w:t xml:space="preserve">    </w:t>
       </w:r>
+      <w:proofErr w:type="spellStart"/>
+      <w:proofErr w:type="gramStart"/>
       <w:r>
         <w:rPr>
           <w:rFonts w:ascii="Consolas" w:eastAsia="宋体" w:hAnsi="Consolas" w:cs="宋体"/>
@@ -3220,6 +3388,7 @@
         </w:rPr>
         <w:t>printf</w:t>
       </w:r>
+      <w:proofErr w:type="spellEnd"/>
       <w:r>
         <w:rPr>
           <w:rFonts w:ascii="Consolas" w:eastAsia="宋体" w:hAnsi="Consolas" w:cs="宋体"/>
@@ -3231,6 +3400,7 @@
         </w:rPr>
         <w:t>(</w:t>
       </w:r>
+      <w:proofErr w:type="gramEnd"/>
       <w:r>
         <w:rPr>
           <w:rFonts w:ascii="Consolas" w:eastAsia="宋体" w:hAnsi="Consolas" w:cs="宋体"/>
@@ -3275,6 +3445,7 @@
         </w:rPr>
         <w:t xml:space="preserve">, </w:t>
       </w:r>
+      <w:proofErr w:type="spellStart"/>
       <w:r>
         <w:rPr>
           <w:rFonts w:ascii="Consolas" w:eastAsia="宋体" w:hAnsi="Consolas" w:cs="宋体"/>
@@ -3286,6 +3457,7 @@
         </w:rPr>
         <w:t>arr</w:t>
       </w:r>
+      <w:proofErr w:type="spellEnd"/>
       <w:r>
         <w:rPr>
           <w:rFonts w:ascii="Consolas" w:eastAsia="宋体" w:hAnsi="Consolas" w:cs="宋体"/>
@@ -3297,6 +3469,7 @@
         </w:rPr>
         <w:t>[</w:t>
       </w:r>
+      <w:proofErr w:type="spellStart"/>
       <w:r>
         <w:rPr>
           <w:rFonts w:ascii="Consolas" w:eastAsia="宋体" w:hAnsi="Consolas" w:cs="宋体"/>
@@ -3308,6 +3481,7 @@
         </w:rPr>
         <w:t>i</w:t>
       </w:r>
+      <w:proofErr w:type="spellEnd"/>
       <w:r>
         <w:rPr>
           <w:rFonts w:ascii="Consolas" w:eastAsia="宋体" w:hAnsi="Consolas" w:cs="宋体"/>
@@ -3373,6 +3547,7 @@
         </w:rPr>
         <w:t xml:space="preserve">  </w:t>
       </w:r>
+      <w:proofErr w:type="spellStart"/>
       <w:r>
         <w:rPr>
           <w:rFonts w:ascii="Consolas" w:eastAsia="宋体" w:hAnsi="Consolas" w:cs="宋体"/>
@@ -3384,6 +3559,7 @@
         </w:rPr>
         <w:t>printf</w:t>
       </w:r>
+      <w:proofErr w:type="spellEnd"/>
       <w:r>
         <w:rPr>
           <w:rFonts w:ascii="Consolas" w:eastAsia="宋体" w:hAnsi="Consolas" w:cs="宋体"/>
@@ -3591,6 +3767,8 @@
         </w:rPr>
         <w:t xml:space="preserve"> </w:t>
       </w:r>
+      <w:proofErr w:type="spellStart"/>
+      <w:proofErr w:type="gramStart"/>
       <w:r>
         <w:rPr>
           <w:rFonts w:ascii="Consolas" w:eastAsia="宋体" w:hAnsi="Consolas" w:cs="宋体"/>
@@ -3602,6 +3780,7 @@
         </w:rPr>
         <w:t>GetData</w:t>
       </w:r>
+      <w:proofErr w:type="spellEnd"/>
       <w:r>
         <w:rPr>
           <w:rFonts w:ascii="Consolas" w:eastAsia="宋体" w:hAnsi="Consolas" w:cs="宋体"/>
@@ -3613,6 +3792,7 @@
         </w:rPr>
         <w:t>(</w:t>
       </w:r>
+      <w:proofErr w:type="gramEnd"/>
       <w:r>
         <w:rPr>
           <w:rFonts w:ascii="Consolas" w:eastAsia="宋体" w:hAnsi="Consolas" w:cs="宋体"/>
@@ -3646,6 +3826,7 @@
         </w:rPr>
         <w:t>*</w:t>
       </w:r>
+      <w:proofErr w:type="spellStart"/>
       <w:r>
         <w:rPr>
           <w:rFonts w:ascii="Consolas" w:eastAsia="宋体" w:hAnsi="Consolas" w:cs="宋体"/>
@@ -3657,6 +3838,7 @@
         </w:rPr>
         <w:t>arr</w:t>
       </w:r>
+      <w:proofErr w:type="spellEnd"/>
       <w:r>
         <w:rPr>
           <w:rFonts w:ascii="Consolas" w:eastAsia="宋体" w:hAnsi="Consolas" w:cs="宋体"/>
@@ -3810,6 +3992,7 @@
         </w:rPr>
         <w:t xml:space="preserve"> </w:t>
       </w:r>
+      <w:proofErr w:type="spellStart"/>
       <w:r>
         <w:rPr>
           <w:rFonts w:ascii="Consolas" w:eastAsia="宋体" w:hAnsi="Consolas" w:cs="宋体"/>
@@ -3821,6 +4004,7 @@
         </w:rPr>
         <w:t>i</w:t>
       </w:r>
+      <w:proofErr w:type="spellEnd"/>
       <w:r>
         <w:rPr>
           <w:rFonts w:ascii="Consolas" w:eastAsia="宋体" w:hAnsi="Consolas" w:cs="宋体"/>
@@ -3876,6 +4060,7 @@
         </w:rPr>
         <w:t xml:space="preserve">; </w:t>
       </w:r>
+      <w:proofErr w:type="spellStart"/>
       <w:r>
         <w:rPr>
           <w:rFonts w:ascii="Consolas" w:eastAsia="宋体" w:hAnsi="Consolas" w:cs="宋体"/>
@@ -3887,6 +4072,7 @@
         </w:rPr>
         <w:t>i</w:t>
       </w:r>
+      <w:proofErr w:type="spellEnd"/>
       <w:r>
         <w:rPr>
           <w:rFonts w:ascii="Consolas" w:eastAsia="宋体" w:hAnsi="Consolas" w:cs="宋体"/>
@@ -3942,6 +4128,7 @@
         </w:rPr>
         <w:t xml:space="preserve">; </w:t>
       </w:r>
+      <w:proofErr w:type="spellStart"/>
       <w:r>
         <w:rPr>
           <w:rFonts w:ascii="Consolas" w:eastAsia="宋体" w:hAnsi="Consolas" w:cs="宋体"/>
@@ -3953,6 +4140,7 @@
         </w:rPr>
         <w:t>i</w:t>
       </w:r>
+      <w:proofErr w:type="spellEnd"/>
       <w:r>
         <w:rPr>
           <w:rFonts w:ascii="Consolas" w:eastAsia="宋体" w:hAnsi="Consolas" w:cs="宋体"/>
@@ -4029,6 +4217,8 @@
         </w:rPr>
         <w:t xml:space="preserve">    </w:t>
       </w:r>
+      <w:proofErr w:type="spellStart"/>
+      <w:proofErr w:type="gramStart"/>
       <w:r>
         <w:rPr>
           <w:rFonts w:ascii="Consolas" w:eastAsia="宋体" w:hAnsi="Consolas" w:cs="宋体"/>
@@ -4040,6 +4230,7 @@
         </w:rPr>
         <w:t>printf</w:t>
       </w:r>
+      <w:proofErr w:type="spellEnd"/>
       <w:r>
         <w:rPr>
           <w:rFonts w:ascii="Consolas" w:eastAsia="宋体" w:hAnsi="Consolas" w:cs="宋体"/>
@@ -4051,6 +4242,7 @@
         </w:rPr>
         <w:t>(</w:t>
       </w:r>
+      <w:proofErr w:type="gramEnd"/>
       <w:r>
         <w:rPr>
           <w:rFonts w:ascii="Consolas" w:eastAsia="宋体" w:hAnsi="Consolas" w:cs="宋体"/>
@@ -4100,6 +4292,8 @@
         </w:rPr>
         <w:t xml:space="preserve">    </w:t>
       </w:r>
+      <w:proofErr w:type="spellStart"/>
+      <w:proofErr w:type="gramStart"/>
       <w:r>
         <w:rPr>
           <w:rFonts w:ascii="Consolas" w:eastAsia="宋体" w:hAnsi="Consolas" w:cs="宋体"/>
@@ -4111,6 +4305,7 @@
         </w:rPr>
         <w:t>scanf</w:t>
       </w:r>
+      <w:proofErr w:type="spellEnd"/>
       <w:r>
         <w:rPr>
           <w:rFonts w:ascii="Consolas" w:eastAsia="宋体" w:hAnsi="Consolas" w:cs="宋体"/>
@@ -4122,6 +4317,7 @@
         </w:rPr>
         <w:t>(</w:t>
       </w:r>
+      <w:proofErr w:type="gramEnd"/>
       <w:r>
         <w:rPr>
           <w:rFonts w:ascii="Consolas" w:eastAsia="宋体" w:hAnsi="Consolas" w:cs="宋体"/>
@@ -4177,6 +4373,7 @@
         </w:rPr>
         <w:t>&amp;</w:t>
       </w:r>
+      <w:proofErr w:type="spellStart"/>
       <w:r>
         <w:rPr>
           <w:rFonts w:ascii="Consolas" w:eastAsia="宋体" w:hAnsi="Consolas" w:cs="宋体"/>
@@ -4188,6 +4385,7 @@
         </w:rPr>
         <w:t>arr</w:t>
       </w:r>
+      <w:proofErr w:type="spellEnd"/>
       <w:r>
         <w:rPr>
           <w:rFonts w:ascii="Consolas" w:eastAsia="宋体" w:hAnsi="Consolas" w:cs="宋体"/>
@@ -4199,6 +4397,7 @@
         </w:rPr>
         <w:t>[</w:t>
       </w:r>
+      <w:proofErr w:type="spellStart"/>
       <w:r>
         <w:rPr>
           <w:rFonts w:ascii="Consolas" w:eastAsia="宋体" w:hAnsi="Consolas" w:cs="宋体"/>
@@ -4210,6 +4409,7 @@
         </w:rPr>
         <w:t>i</w:t>
       </w:r>
+      <w:proofErr w:type="spellEnd"/>
       <w:r>
         <w:rPr>
           <w:rFonts w:ascii="Consolas" w:eastAsia="宋体" w:hAnsi="Consolas" w:cs="宋体"/>
@@ -4438,6 +4638,7 @@
         </w:rPr>
         <w:t xml:space="preserve"> </w:t>
       </w:r>
+      <w:proofErr w:type="gramStart"/>
       <w:r>
         <w:rPr>
           <w:rFonts w:ascii="Consolas" w:eastAsia="宋体" w:hAnsi="Consolas" w:cs="宋体"/>
@@ -4460,6 +4661,7 @@
         </w:rPr>
         <w:t>(</w:t>
       </w:r>
+      <w:proofErr w:type="gramEnd"/>
       <w:r>
         <w:rPr>
           <w:rFonts w:ascii="Consolas" w:eastAsia="宋体" w:hAnsi="Consolas" w:cs="宋体"/>
@@ -4493,6 +4695,7 @@
         </w:rPr>
         <w:t>*</w:t>
       </w:r>
+      <w:proofErr w:type="spellStart"/>
       <w:r>
         <w:rPr>
           <w:rFonts w:ascii="Consolas" w:eastAsia="宋体" w:hAnsi="Consolas" w:cs="宋体"/>
@@ -4504,6 +4707,7 @@
         </w:rPr>
         <w:t>arr</w:t>
       </w:r>
+      <w:proofErr w:type="spellEnd"/>
       <w:r>
         <w:rPr>
           <w:rFonts w:ascii="Consolas" w:eastAsia="宋体" w:hAnsi="Consolas" w:cs="宋体"/>
@@ -4728,6 +4932,7 @@
         </w:rPr>
         <w:t xml:space="preserve"> </w:t>
       </w:r>
+      <w:proofErr w:type="spellStart"/>
       <w:r>
         <w:rPr>
           <w:rFonts w:ascii="Consolas" w:eastAsia="宋体" w:hAnsi="Consolas" w:cs="宋体"/>
@@ -4739,6 +4944,7 @@
         </w:rPr>
         <w:t>i</w:t>
       </w:r>
+      <w:proofErr w:type="spellEnd"/>
       <w:r>
         <w:rPr>
           <w:rFonts w:ascii="Consolas" w:eastAsia="宋体" w:hAnsi="Consolas" w:cs="宋体"/>
@@ -4794,6 +5000,7 @@
         </w:rPr>
         <w:t xml:space="preserve">; </w:t>
       </w:r>
+      <w:proofErr w:type="spellStart"/>
       <w:r>
         <w:rPr>
           <w:rFonts w:ascii="Consolas" w:eastAsia="宋体" w:hAnsi="Consolas" w:cs="宋体"/>
@@ -4805,6 +5012,7 @@
         </w:rPr>
         <w:t>i</w:t>
       </w:r>
+      <w:proofErr w:type="spellEnd"/>
       <w:r>
         <w:rPr>
           <w:rFonts w:ascii="Consolas" w:eastAsia="宋体" w:hAnsi="Consolas" w:cs="宋体"/>
@@ -4904,6 +5112,7 @@
         </w:rPr>
         <w:t xml:space="preserve">; </w:t>
       </w:r>
+      <w:proofErr w:type="spellStart"/>
       <w:r>
         <w:rPr>
           <w:rFonts w:ascii="Consolas" w:eastAsia="宋体" w:hAnsi="Consolas" w:cs="宋体"/>
@@ -4915,6 +5124,7 @@
         </w:rPr>
         <w:t>i</w:t>
       </w:r>
+      <w:proofErr w:type="spellEnd"/>
       <w:r>
         <w:rPr>
           <w:rFonts w:ascii="Consolas" w:eastAsia="宋体" w:hAnsi="Consolas" w:cs="宋体"/>
@@ -5233,6 +5443,7 @@
         </w:rPr>
         <w:t xml:space="preserve"> </w:t>
       </w:r>
+      <w:proofErr w:type="spellStart"/>
       <w:r>
         <w:rPr>
           <w:rFonts w:ascii="Consolas" w:eastAsia="宋体" w:hAnsi="Consolas" w:cs="宋体"/>
@@ -5244,6 +5455,7 @@
         </w:rPr>
         <w:t>i</w:t>
       </w:r>
+      <w:proofErr w:type="spellEnd"/>
       <w:r>
         <w:rPr>
           <w:rFonts w:ascii="Consolas" w:eastAsia="宋体" w:hAnsi="Consolas" w:cs="宋体"/>
@@ -5255,6 +5467,7 @@
         </w:rPr>
         <w:t xml:space="preserve">; </w:t>
       </w:r>
+      <w:proofErr w:type="spellStart"/>
       <w:r>
         <w:rPr>
           <w:rFonts w:ascii="Consolas" w:eastAsia="宋体" w:hAnsi="Consolas" w:cs="宋体"/>
@@ -5277,6 +5490,7 @@
         </w:rPr>
         <w:t>++</w:t>
       </w:r>
+      <w:proofErr w:type="spellEnd"/>
       <w:r>
         <w:rPr>
           <w:rFonts w:ascii="Consolas" w:eastAsia="宋体" w:hAnsi="Consolas" w:cs="宋体"/>
@@ -5364,6 +5578,7 @@
         </w:rPr>
         <w:t xml:space="preserve"> (</w:t>
       </w:r>
+      <w:proofErr w:type="spellStart"/>
       <w:r>
         <w:rPr>
           <w:rFonts w:ascii="Consolas" w:eastAsia="宋体" w:hAnsi="Consolas" w:cs="宋体"/>
@@ -5375,6 +5590,7 @@
         </w:rPr>
         <w:t>arr</w:t>
       </w:r>
+      <w:proofErr w:type="spellEnd"/>
       <w:r>
         <w:rPr>
           <w:rFonts w:ascii="Consolas" w:eastAsia="宋体" w:hAnsi="Consolas" w:cs="宋体"/>
@@ -5430,6 +5646,8 @@
         </w:rPr>
         <w:t xml:space="preserve"> </w:t>
       </w:r>
+      <w:proofErr w:type="spellStart"/>
+      <w:proofErr w:type="gramStart"/>
       <w:r>
         <w:rPr>
           <w:rFonts w:ascii="Consolas" w:eastAsia="宋体" w:hAnsi="Consolas" w:cs="宋体"/>
@@ -5441,6 +5659,7 @@
         </w:rPr>
         <w:t>arr</w:t>
       </w:r>
+      <w:proofErr w:type="spellEnd"/>
       <w:r>
         <w:rPr>
           <w:rFonts w:ascii="Consolas" w:eastAsia="宋体" w:hAnsi="Consolas" w:cs="宋体"/>
@@ -5452,6 +5671,7 @@
         </w:rPr>
         <w:t>[</w:t>
       </w:r>
+      <w:proofErr w:type="gramEnd"/>
       <w:r>
         <w:rPr>
           <w:rFonts w:ascii="Consolas" w:eastAsia="宋体" w:hAnsi="Consolas" w:cs="宋体"/>
@@ -5616,6 +5836,7 @@
         </w:rPr>
         <w:t xml:space="preserve"> </w:t>
       </w:r>
+      <w:proofErr w:type="spellStart"/>
       <w:r>
         <w:rPr>
           <w:rFonts w:ascii="Consolas" w:eastAsia="宋体" w:hAnsi="Consolas" w:cs="宋体"/>
@@ -5627,6 +5848,7 @@
         </w:rPr>
         <w:t>arr</w:t>
       </w:r>
+      <w:proofErr w:type="spellEnd"/>
       <w:r>
         <w:rPr>
           <w:rFonts w:ascii="Consolas" w:eastAsia="宋体" w:hAnsi="Consolas" w:cs="宋体"/>
@@ -5687,6 +5909,7 @@
         </w:rPr>
         <w:t xml:space="preserve">        </w:t>
       </w:r>
+      <w:proofErr w:type="spellStart"/>
       <w:r>
         <w:rPr>
           <w:rFonts w:ascii="Consolas" w:eastAsia="宋体" w:hAnsi="Consolas" w:cs="宋体"/>
@@ -5698,6 +5921,7 @@
         </w:rPr>
         <w:t>arr</w:t>
       </w:r>
+      <w:proofErr w:type="spellEnd"/>
       <w:r>
         <w:rPr>
           <w:rFonts w:ascii="Consolas" w:eastAsia="宋体" w:hAnsi="Consolas" w:cs="宋体"/>
@@ -5753,6 +5977,8 @@
         </w:rPr>
         <w:t xml:space="preserve"> </w:t>
       </w:r>
+      <w:proofErr w:type="spellStart"/>
+      <w:proofErr w:type="gramStart"/>
       <w:r>
         <w:rPr>
           <w:rFonts w:ascii="Consolas" w:eastAsia="宋体" w:hAnsi="Consolas" w:cs="宋体"/>
@@ -5764,6 +5990,7 @@
         </w:rPr>
         <w:t>arr</w:t>
       </w:r>
+      <w:proofErr w:type="spellEnd"/>
       <w:r>
         <w:rPr>
           <w:rFonts w:ascii="Consolas" w:eastAsia="宋体" w:hAnsi="Consolas" w:cs="宋体"/>
@@ -5775,6 +6002,7 @@
         </w:rPr>
         <w:t>[</w:t>
       </w:r>
+      <w:proofErr w:type="gramEnd"/>
       <w:r>
         <w:rPr>
           <w:rFonts w:ascii="Consolas" w:eastAsia="宋体" w:hAnsi="Consolas" w:cs="宋体"/>
@@ -5868,6 +6096,8 @@
         </w:rPr>
         <w:t xml:space="preserve">        </w:t>
       </w:r>
+      <w:proofErr w:type="spellStart"/>
+      <w:proofErr w:type="gramStart"/>
       <w:r>
         <w:rPr>
           <w:rFonts w:ascii="Consolas" w:eastAsia="宋体" w:hAnsi="Consolas" w:cs="宋体"/>
@@ -5879,6 +6109,7 @@
         </w:rPr>
         <w:t>arr</w:t>
       </w:r>
+      <w:proofErr w:type="spellEnd"/>
       <w:r>
         <w:rPr>
           <w:rFonts w:ascii="Consolas" w:eastAsia="宋体" w:hAnsi="Consolas" w:cs="宋体"/>
@@ -5890,6 +6121,7 @@
         </w:rPr>
         <w:t>[</w:t>
       </w:r>
+      <w:proofErr w:type="gramEnd"/>
       <w:r>
         <w:rPr>
           <w:rFonts w:ascii="Consolas" w:eastAsia="宋体" w:hAnsi="Consolas" w:cs="宋体"/>
@@ -6109,6 +6341,9 @@
         <w:t>}</w:t>
       </w:r>
     </w:p>
+    <w:p/>
+    <w:p/>
+    <w:p/>
     <w:p>
       <w:pPr>
         <w:rPr>

</xml_diff>